<commit_message>
Revert "added to manual"
This reverts commit d5c7835c82eb4aa177ec613afd990bc407b20755.
</commit_message>
<xml_diff>
--- a/Documentation/EECS2311_User_Manual_Group2.docx
+++ b/Documentation/EECS2311_User_Manual_Group2.docx
@@ -98,8 +98,18 @@
           <w:sz w:val="24"/>
           <w:szCs w:val="24"/>
         </w:rPr>
-        <w:t>April 15</w:t>
-      </w:r>
+        <w:t xml:space="preserve">March </w:t>
+      </w:r>
+      <w:r>
+        <w:rPr>
+          <w:rFonts w:ascii="Arial" w:eastAsia="Arial" w:hAnsi="Arial" w:cs="Arial"/>
+          <w:sz w:val="24"/>
+          <w:szCs w:val="24"/>
+        </w:rPr>
+        <w:t>8</w:t>
+      </w:r>
+      <w:bookmarkStart w:id="0" w:name="_GoBack"/>
+      <w:bookmarkEnd w:id="0"/>
       <w:r>
         <w:rPr>
           <w:rFonts w:ascii="Arial" w:eastAsia="Arial" w:hAnsi="Arial" w:cs="Arial"/>
@@ -207,7 +217,19 @@
         <w:rPr>
           <w:rFonts w:ascii="Arial" w:eastAsia="Arial" w:hAnsi="Arial" w:cs="Arial"/>
         </w:rPr>
-        <w:t>Jeffrey Walker</w:t>
+        <w:t>Je</w:t>
+      </w:r>
+      <w:r>
+        <w:rPr>
+          <w:rFonts w:ascii="Arial" w:eastAsia="Arial" w:hAnsi="Arial" w:cs="Arial"/>
+        </w:rPr>
+        <w:t>ff</w:t>
+      </w:r>
+      <w:r>
+        <w:rPr>
+          <w:rFonts w:ascii="Arial" w:eastAsia="Arial" w:hAnsi="Arial" w:cs="Arial"/>
+        </w:rPr>
+        <w:t>rey Walker</w:t>
       </w:r>
     </w:p>
     <w:p>
@@ -746,7 +768,13 @@
         <w:rPr>
           <w:rFonts w:ascii="Arial" w:eastAsia="Arial" w:hAnsi="Arial" w:cs="Arial"/>
         </w:rPr>
-        <w:t>To install the application, simply run the .jar file p</w:t>
+        <w:t xml:space="preserve">To install the application, </w:t>
+      </w:r>
+      <w:r>
+        <w:rPr>
+          <w:rFonts w:ascii="Arial" w:eastAsia="Arial" w:hAnsi="Arial" w:cs="Arial"/>
+        </w:rPr>
+        <w:t>simply run the .jar file p</w:t>
       </w:r>
       <w:r>
         <w:rPr>
@@ -811,7 +839,13 @@
         <w:rPr>
           <w:rFonts w:ascii="Arial" w:eastAsia="Arial" w:hAnsi="Arial" w:cs="Arial"/>
         </w:rPr>
-        <w:t>Before launching the application, think about what you want your diagram to look like. When you run the application, you will see the following screen:</w:t>
+        <w:t xml:space="preserve">Before launching the application, think about what you want your diagram to look like. When you </w:t>
+      </w:r>
+      <w:r>
+        <w:rPr>
+          <w:rFonts w:ascii="Arial" w:eastAsia="Arial" w:hAnsi="Arial" w:cs="Arial"/>
+        </w:rPr>
+        <w:t>run the application, you will see the following screen:</w:t>
       </w:r>
     </w:p>
     <w:p>
@@ -822,34 +856,9 @@
           <w:rFonts w:ascii="Arial" w:eastAsia="Arial" w:hAnsi="Arial" w:cs="Arial"/>
         </w:rPr>
       </w:pPr>
-    </w:p>
-    <w:p>
-      <w:pPr>
-        <w:spacing w:line="227" w:lineRule="auto"/>
-        <w:jc w:val="both"/>
-        <w:rPr>
-          <w:rFonts w:ascii="Arial" w:eastAsia="Arial" w:hAnsi="Arial" w:cs="Arial"/>
-        </w:rPr>
-      </w:pPr>
-      <w:r>
-        <w:rPr>
-          <w:rFonts w:ascii="Arial" w:eastAsia="Arial" w:hAnsi="Arial" w:cs="Arial"/>
-        </w:rPr>
-        <w:t>This is the welcome page. Click “New Project” to make a new, blank project. Or press Open Existing and select the previously saved txt file to open a previously made Venn diagram.</w:t>
-      </w:r>
-    </w:p>
-    <w:p>
-      <w:pPr>
-        <w:spacing w:line="227" w:lineRule="auto"/>
-        <w:jc w:val="both"/>
-        <w:rPr>
-          <w:rFonts w:ascii="Arial" w:eastAsia="Arial" w:hAnsi="Arial" w:cs="Arial"/>
-        </w:rPr>
-      </w:pPr>
-      <w:r>
-        <w:rPr>
-          <w:rFonts w:ascii="Arial" w:eastAsia="Arial" w:hAnsi="Arial" w:cs="Arial"/>
-          <w:noProof/>
+      <w:r>
+        <w:rPr>
+          <w:rFonts w:ascii="Arial" w:eastAsia="Arial" w:hAnsi="Arial" w:cs="Arial"/>
         </w:rPr>
         <w:drawing>
           <wp:inline distT="0" distB="0" distL="0" distR="0" wp14:anchorId="1387B237" wp14:editId="57CC9E3A">
@@ -899,7 +908,21 @@
       <w:r>
         <w:rPr>
           <w:rFonts w:ascii="Arial" w:eastAsia="Arial" w:hAnsi="Arial" w:cs="Arial"/>
-          <w:noProof/>
+        </w:rPr>
+        <w:t xml:space="preserve">This is the welcome page. Click “New Project” to make a new project. </w:t>
+      </w:r>
+    </w:p>
+    <w:p>
+      <w:pPr>
+        <w:spacing w:line="227" w:lineRule="auto"/>
+        <w:jc w:val="both"/>
+        <w:rPr>
+          <w:rFonts w:ascii="Arial" w:eastAsia="Arial" w:hAnsi="Arial" w:cs="Arial"/>
+        </w:rPr>
+      </w:pPr>
+      <w:r>
+        <w:rPr>
+          <w:rFonts w:ascii="Arial" w:eastAsia="Arial" w:hAnsi="Arial" w:cs="Arial"/>
         </w:rPr>
         <w:drawing>
           <wp:inline distT="0" distB="0" distL="0" distR="0" wp14:anchorId="5DB5F369" wp14:editId="064980D2">
@@ -1041,6 +1064,14 @@
           <w:szCs w:val="24"/>
         </w:rPr>
         <w:tab/>
+      </w:r>
+      <w:r>
+        <w:rPr>
+          <w:rFonts w:ascii="Arial" w:eastAsia="Arial" w:hAnsi="Arial" w:cs="Arial"/>
+          <w:b/>
+          <w:sz w:val="24"/>
+          <w:szCs w:val="24"/>
+        </w:rPr>
         <w:t>Toolbar</w:t>
       </w:r>
     </w:p>
@@ -1061,87 +1092,32 @@
         <w:rPr>
           <w:rFonts w:ascii="Arial" w:eastAsia="Arial" w:hAnsi="Arial" w:cs="Arial"/>
         </w:rPr>
-        <w:t xml:space="preserve">The toolbar (1) has </w:t>
-      </w:r>
-      <w:r>
-        <w:rPr>
-          <w:rFonts w:ascii="Arial" w:eastAsia="Arial" w:hAnsi="Arial" w:cs="Arial"/>
-        </w:rPr>
-        <w:t>three</w:t>
-      </w:r>
-      <w:r>
-        <w:rPr>
-          <w:rFonts w:ascii="Arial" w:eastAsia="Arial" w:hAnsi="Arial" w:cs="Arial"/>
-        </w:rPr>
-        <w:t xml:space="preserve"> options: File, Edit, and Help.</w:t>
-      </w:r>
-    </w:p>
-    <w:p>
-      <w:pPr>
-        <w:rPr>
-          <w:rFonts w:ascii="Arial" w:eastAsia="Arial" w:hAnsi="Arial" w:cs="Arial"/>
-        </w:rPr>
-      </w:pPr>
-      <w:r>
-        <w:rPr>
-          <w:rFonts w:ascii="Arial" w:eastAsia="Arial" w:hAnsi="Arial" w:cs="Arial"/>
-        </w:rPr>
-        <w:t xml:space="preserve">When Help </w:t>
-      </w:r>
-      <w:r>
-        <w:rPr>
-          <w:rFonts w:ascii="Arial" w:eastAsia="Arial" w:hAnsi="Arial" w:cs="Arial"/>
-        </w:rPr>
-        <w:t>&gt;</w:t>
-      </w:r>
-      <w:r>
-        <w:rPr>
-          <w:rFonts w:ascii="Arial" w:eastAsia="Arial" w:hAnsi="Arial" w:cs="Arial"/>
-        </w:rPr>
-        <w:t xml:space="preserve"> Manual </w:t>
-      </w:r>
-      <w:r>
-        <w:rPr>
-          <w:rFonts w:ascii="Arial" w:eastAsia="Arial" w:hAnsi="Arial" w:cs="Arial"/>
-        </w:rPr>
-        <w:t>is pressed</w:t>
-      </w:r>
-      <w:r>
-        <w:rPr>
-          <w:rFonts w:ascii="Arial" w:eastAsia="Arial" w:hAnsi="Arial" w:cs="Arial"/>
-        </w:rPr>
-        <w:t xml:space="preserve"> </w:t>
-      </w:r>
-      <w:r>
-        <w:rPr>
-          <w:rFonts w:ascii="Arial" w:eastAsia="Arial" w:hAnsi="Arial" w:cs="Arial"/>
-        </w:rPr>
-        <w:t xml:space="preserve">you can see instructions on how to use </w:t>
-      </w:r>
-      <w:r>
-        <w:rPr>
-          <w:rFonts w:ascii="Arial" w:eastAsia="Arial" w:hAnsi="Arial" w:cs="Arial"/>
-        </w:rPr>
-        <w:t>different parts of the program</w:t>
-      </w:r>
-      <w:r>
-        <w:rPr>
-          <w:rFonts w:ascii="Arial" w:eastAsia="Arial" w:hAnsi="Arial" w:cs="Arial"/>
-        </w:rPr>
-        <w:t>.</w:t>
-      </w:r>
-    </w:p>
-    <w:p>
-      <w:pPr>
-        <w:rPr>
-          <w:rFonts w:ascii="Arial" w:eastAsia="Arial" w:hAnsi="Arial" w:cs="Arial"/>
-        </w:rPr>
-      </w:pPr>
-      <w:r>
-        <w:rPr>
-          <w:rFonts w:ascii="Arial" w:eastAsia="Arial" w:hAnsi="Arial" w:cs="Arial"/>
-        </w:rPr>
-        <w:t>When Help &gt; About is pressed you can see details about the software.</w:t>
+        <w:t xml:space="preserve">The toolbar (1) has four options: File, Edit, and Help [functionality </w:t>
+      </w:r>
+      <w:r>
+        <w:rPr>
+          <w:rFonts w:ascii="Arial" w:eastAsia="Arial" w:hAnsi="Arial" w:cs="Arial"/>
+        </w:rPr>
+        <w:t>for all is still</w:t>
+      </w:r>
+      <w:r>
+        <w:rPr>
+          <w:rFonts w:ascii="Arial" w:eastAsia="Arial" w:hAnsi="Arial" w:cs="Arial"/>
+        </w:rPr>
+        <w:t xml:space="preserve"> in progress].</w:t>
+      </w:r>
+    </w:p>
+    <w:p>
+      <w:pPr>
+        <w:rPr>
+          <w:rFonts w:ascii="Arial" w:eastAsia="Arial" w:hAnsi="Arial" w:cs="Arial"/>
+        </w:rPr>
+      </w:pPr>
+      <w:r>
+        <w:rPr>
+          <w:rFonts w:ascii="Arial" w:eastAsia="Arial" w:hAnsi="Arial" w:cs="Arial"/>
+        </w:rPr>
+        <w:t>When Help is pressed, and then About, you can see instructions on how to use Selection Mode.</w:t>
       </w:r>
     </w:p>
     <w:p>
@@ -1173,51 +1149,13 @@
         <w:rPr>
           <w:rFonts w:ascii="Arial" w:eastAsia="Arial" w:hAnsi="Arial" w:cs="Arial"/>
         </w:rPr>
-        <w:t xml:space="preserve"> diagram data </w:t>
-      </w:r>
-      <w:r>
-        <w:rPr>
-          <w:rFonts w:ascii="Arial" w:eastAsia="Arial" w:hAnsi="Arial" w:cs="Arial"/>
-        </w:rPr>
-        <w:t xml:space="preserve">is </w:t>
-      </w:r>
-      <w:r>
-        <w:rPr>
-          <w:rFonts w:ascii="Arial" w:eastAsia="Arial" w:hAnsi="Arial" w:cs="Arial"/>
-        </w:rPr>
-        <w:t xml:space="preserve">saved as a .txt file. When the user presses File &gt; Open, they can open that text file, and the program will load </w:t>
-      </w:r>
-      <w:r>
-        <w:rPr>
-          <w:rFonts w:ascii="Arial" w:eastAsia="Arial" w:hAnsi="Arial" w:cs="Arial"/>
-        </w:rPr>
-        <w:t>the Venn</w:t>
-      </w:r>
-      <w:r>
-        <w:rPr>
-          <w:rFonts w:ascii="Arial" w:eastAsia="Arial" w:hAnsi="Arial" w:cs="Arial"/>
-        </w:rPr>
-        <w:t xml:space="preserve"> from that save.</w:t>
-      </w:r>
-    </w:p>
-    <w:p>
-      <w:pPr>
-        <w:rPr>
-          <w:rFonts w:ascii="Arial" w:eastAsia="Arial" w:hAnsi="Arial" w:cs="Arial"/>
-        </w:rPr>
-      </w:pPr>
-    </w:p>
-    <w:p>
-      <w:pPr>
-        <w:rPr>
-          <w:rFonts w:ascii="Arial" w:eastAsia="Arial" w:hAnsi="Arial" w:cs="Arial"/>
-        </w:rPr>
-      </w:pPr>
-      <w:r>
-        <w:rPr>
-          <w:rFonts w:ascii="Arial" w:eastAsia="Arial" w:hAnsi="Arial" w:cs="Arial"/>
-        </w:rPr>
-        <w:t>The Edit option has sub-options Undo and Redo.</w:t>
+        <w:t xml:space="preserve"> diagram data, specifically the text elements that were in each circle, are saved as a .txt file which you choose the name of. When the user presses File &gt; Open, they can open that text file, a</w:t>
+      </w:r>
+      <w:r>
+        <w:rPr>
+          <w:rFonts w:ascii="Arial" w:eastAsia="Arial" w:hAnsi="Arial" w:cs="Arial"/>
+        </w:rPr>
+        <w:t>nd the program will load the text elements from that save.</w:t>
       </w:r>
     </w:p>
     <w:p>
@@ -1278,7 +1216,37 @@
         <w:rPr>
           <w:rFonts w:ascii="Arial" w:eastAsia="Arial" w:hAnsi="Arial" w:cs="Arial"/>
         </w:rPr>
-        <w:t>Button (2) will be selected if you want text to be inside the Venn Diagram. For example, if you want to display qualitative data which requires text description, you would select button (2).</w:t>
+        <w:t xml:space="preserve">Button (2) will be selected if you want text to be inside the Venn Diagram. For example, if you want to display </w:t>
+      </w:r>
+      <w:r>
+        <w:rPr>
+          <w:rFonts w:ascii="Arial" w:eastAsia="Arial" w:hAnsi="Arial" w:cs="Arial"/>
+        </w:rPr>
+        <w:t>qualitative</w:t>
+      </w:r>
+      <w:r>
+        <w:rPr>
+          <w:rFonts w:ascii="Arial" w:eastAsia="Arial" w:hAnsi="Arial" w:cs="Arial"/>
+        </w:rPr>
+        <w:t xml:space="preserve"> data which req</w:t>
+      </w:r>
+      <w:r>
+        <w:rPr>
+          <w:rFonts w:ascii="Arial" w:eastAsia="Arial" w:hAnsi="Arial" w:cs="Arial"/>
+        </w:rPr>
+        <w:t>uires text description</w:t>
+      </w:r>
+      <w:r>
+        <w:rPr>
+          <w:rFonts w:ascii="Arial" w:eastAsia="Arial" w:hAnsi="Arial" w:cs="Arial"/>
+        </w:rPr>
+        <w:t xml:space="preserve">, you would </w:t>
+      </w:r>
+      <w:r>
+        <w:rPr>
+          <w:rFonts w:ascii="Arial" w:eastAsia="Arial" w:hAnsi="Arial" w:cs="Arial"/>
+        </w:rPr>
+        <w:t>select button (2).</w:t>
       </w:r>
     </w:p>
     <w:p>
@@ -1339,7 +1307,19 @@
         <w:rPr>
           <w:rFonts w:ascii="Arial" w:eastAsia="Arial" w:hAnsi="Arial" w:cs="Arial"/>
         </w:rPr>
-        <w:t>Button (3) will be selected if you want only numbers to be inside the Venn Diagram. For example, if you want to display simply numerical data and nothing else, you would select button (3).</w:t>
+        <w:t xml:space="preserve">Button (3) will be selected if you want only numbers to be inside the Venn Diagram. For example, if you want to display </w:t>
+      </w:r>
+      <w:r>
+        <w:rPr>
+          <w:rFonts w:ascii="Arial" w:eastAsia="Arial" w:hAnsi="Arial" w:cs="Arial"/>
+        </w:rPr>
+        <w:t>simply numerical data and nothing else</w:t>
+      </w:r>
+      <w:r>
+        <w:rPr>
+          <w:rFonts w:ascii="Arial" w:eastAsia="Arial" w:hAnsi="Arial" w:cs="Arial"/>
+        </w:rPr>
+        <w:t>, you would select button (3).</w:t>
       </w:r>
     </w:p>
     <w:p>
@@ -1378,7 +1358,16 @@
           <w:szCs w:val="24"/>
         </w:rPr>
         <w:tab/>
-        <w:t>Toggle Subtitles</w:t>
+        <w:t>Toggle Subtitle</w:t>
+      </w:r>
+      <w:r>
+        <w:rPr>
+          <w:rFonts w:ascii="Arial" w:eastAsia="Arial" w:hAnsi="Arial" w:cs="Arial"/>
+          <w:b/>
+          <w:sz w:val="24"/>
+          <w:szCs w:val="24"/>
+        </w:rPr>
+        <w:t>s</w:t>
       </w:r>
     </w:p>
     <w:p>
@@ -1429,7 +1418,16 @@
           <w:sz w:val="24"/>
           <w:szCs w:val="24"/>
         </w:rPr>
-        <w:t>2.5</w:t>
+        <w:t>2.</w:t>
+      </w:r>
+      <w:r>
+        <w:rPr>
+          <w:rFonts w:ascii="Arial" w:eastAsia="Arial" w:hAnsi="Arial" w:cs="Arial"/>
+          <w:b/>
+          <w:sz w:val="24"/>
+          <w:szCs w:val="24"/>
+        </w:rPr>
+        <w:t>5</w:t>
       </w:r>
       <w:r>
         <w:rPr>
@@ -1461,7 +1459,55 @@
         <w:rPr>
           <w:rFonts w:ascii="Arial" w:eastAsia="Arial" w:hAnsi="Arial" w:cs="Arial"/>
         </w:rPr>
-        <w:t>Checkbox (5) will be automatically checked when first running the application. If you do not wish to display a title for the Venn Diagram, you would uncheck the box. To add a title, check the box, then click the "Insert Title Here" field above the Venn Diagram and type your desired title.</w:t>
+        <w:t>Checkbox (</w:t>
+      </w:r>
+      <w:r>
+        <w:rPr>
+          <w:rFonts w:ascii="Arial" w:eastAsia="Arial" w:hAnsi="Arial" w:cs="Arial"/>
+        </w:rPr>
+        <w:t>5</w:t>
+      </w:r>
+      <w:r>
+        <w:rPr>
+          <w:rFonts w:ascii="Arial" w:eastAsia="Arial" w:hAnsi="Arial" w:cs="Arial"/>
+        </w:rPr>
+        <w:t>)</w:t>
+      </w:r>
+      <w:r>
+        <w:rPr>
+          <w:rFonts w:ascii="Arial" w:eastAsia="Arial" w:hAnsi="Arial" w:cs="Arial"/>
+        </w:rPr>
+        <w:t xml:space="preserve"> will be automatically checked when first running the application. If you do not wish to display a title for the Venn Diagram, you would uncheck the box. To add a title, check the box, then click the "Insert Title Here" </w:t>
+      </w:r>
+      <w:r>
+        <w:rPr>
+          <w:rFonts w:ascii="Arial" w:eastAsia="Arial" w:hAnsi="Arial" w:cs="Arial"/>
+        </w:rPr>
+        <w:t>field</w:t>
+      </w:r>
+      <w:r>
+        <w:rPr>
+          <w:rFonts w:ascii="Arial" w:eastAsia="Arial" w:hAnsi="Arial" w:cs="Arial"/>
+        </w:rPr>
+        <w:t xml:space="preserve"> above the Venn Diagram</w:t>
+      </w:r>
+      <w:r>
+        <w:rPr>
+          <w:rFonts w:ascii="Arial" w:eastAsia="Arial" w:hAnsi="Arial" w:cs="Arial"/>
+        </w:rPr>
+        <w:t xml:space="preserve"> </w:t>
+      </w:r>
+      <w:r>
+        <w:rPr>
+          <w:rFonts w:ascii="Arial" w:eastAsia="Arial" w:hAnsi="Arial" w:cs="Arial"/>
+        </w:rPr>
+        <w:t>and typ</w:t>
+      </w:r>
+      <w:r>
+        <w:rPr>
+          <w:rFonts w:ascii="Arial" w:eastAsia="Arial" w:hAnsi="Arial" w:cs="Arial"/>
+        </w:rPr>
+        <w:t>e your desired title.</w:t>
       </w:r>
     </w:p>
     <w:p>
@@ -1500,28 +1546,97 @@
           <w:szCs w:val="24"/>
         </w:rPr>
         <w:tab/>
-        <w:t>Left &amp; Right Circle Colour</w:t>
-      </w:r>
-    </w:p>
-    <w:p>
-      <w:pPr>
-        <w:rPr>
-          <w:rFonts w:ascii="Times New Roman" w:eastAsia="Times New Roman" w:hAnsi="Times New Roman" w:cs="Times New Roman"/>
-        </w:rPr>
-      </w:pPr>
-    </w:p>
-    <w:p>
-      <w:pPr>
-        <w:rPr>
-          <w:rFonts w:ascii="Arial" w:eastAsia="Arial" w:hAnsi="Arial" w:cs="Arial"/>
-        </w:rPr>
-      </w:pPr>
-      <w:r>
-        <w:rPr>
-          <w:rFonts w:ascii="Arial" w:eastAsia="Arial" w:hAnsi="Arial" w:cs="Arial"/>
-        </w:rPr>
-        <w:t>To change the colour of the left and right circle, click drop-down box (6) and select your desired colour from a pallet of different colours which will pop up.</w:t>
-      </w:r>
+        <w:t xml:space="preserve">Left &amp; </w:t>
+      </w:r>
+      <w:r>
+        <w:rPr>
+          <w:rFonts w:ascii="Arial" w:eastAsia="Arial" w:hAnsi="Arial" w:cs="Arial"/>
+          <w:b/>
+          <w:sz w:val="24"/>
+          <w:szCs w:val="24"/>
+        </w:rPr>
+        <w:t>Right</w:t>
+      </w:r>
+      <w:r>
+        <w:rPr>
+          <w:rFonts w:ascii="Arial" w:eastAsia="Arial" w:hAnsi="Arial" w:cs="Arial"/>
+          <w:b/>
+          <w:sz w:val="24"/>
+          <w:szCs w:val="24"/>
+        </w:rPr>
+        <w:t xml:space="preserve"> Circle Colour</w:t>
+      </w:r>
+    </w:p>
+    <w:p>
+      <w:pPr>
+        <w:rPr>
+          <w:rFonts w:ascii="Times New Roman" w:eastAsia="Times New Roman" w:hAnsi="Times New Roman" w:cs="Times New Roman"/>
+        </w:rPr>
+      </w:pPr>
+    </w:p>
+    <w:p>
+      <w:pPr>
+        <w:rPr>
+          <w:rFonts w:ascii="Arial" w:eastAsia="Arial" w:hAnsi="Arial" w:cs="Arial"/>
+        </w:rPr>
+      </w:pPr>
+      <w:r>
+        <w:rPr>
+          <w:rFonts w:ascii="Arial" w:eastAsia="Arial" w:hAnsi="Arial" w:cs="Arial"/>
+        </w:rPr>
+        <w:t xml:space="preserve">To change the colour of the left and right circle, click drop-down box (6) and select your desired colour from a </w:t>
+      </w:r>
+      <w:r>
+        <w:rPr>
+          <w:rFonts w:ascii="Arial" w:eastAsia="Arial" w:hAnsi="Arial" w:cs="Arial"/>
+        </w:rPr>
+        <w:t>pallet of different colours which will pop up</w:t>
+      </w:r>
+      <w:r>
+        <w:rPr>
+          <w:rFonts w:ascii="Arial" w:eastAsia="Arial" w:hAnsi="Arial" w:cs="Arial"/>
+        </w:rPr>
+        <w:t>.</w:t>
+      </w:r>
+    </w:p>
+    <w:p>
+      <w:pPr>
+        <w:rPr>
+          <w:rFonts w:ascii="Times New Roman" w:eastAsia="Times New Roman" w:hAnsi="Times New Roman" w:cs="Times New Roman"/>
+        </w:rPr>
+      </w:pPr>
+    </w:p>
+    <w:p>
+      <w:pPr>
+        <w:rPr>
+          <w:rFonts w:ascii="Arial" w:eastAsia="Arial" w:hAnsi="Arial" w:cs="Arial"/>
+        </w:rPr>
+      </w:pPr>
+    </w:p>
+    <w:p>
+      <w:pPr>
+        <w:rPr>
+          <w:rFonts w:ascii="Times New Roman" w:eastAsia="Times New Roman" w:hAnsi="Times New Roman" w:cs="Times New Roman"/>
+        </w:rPr>
+      </w:pPr>
+    </w:p>
+    <w:p>
+      <w:pPr>
+        <w:spacing w:line="227" w:lineRule="auto"/>
+        <w:jc w:val="both"/>
+        <w:rPr>
+          <w:rFonts w:ascii="Arial" w:eastAsia="Arial" w:hAnsi="Arial" w:cs="Arial"/>
+        </w:rPr>
+      </w:pPr>
+    </w:p>
+    <w:p>
+      <w:pPr>
+        <w:rPr>
+          <w:rFonts w:ascii="Arial" w:eastAsia="Arial" w:hAnsi="Arial" w:cs="Arial"/>
+          <w:sz w:val="24"/>
+          <w:szCs w:val="24"/>
+        </w:rPr>
+      </w:pPr>
     </w:p>
     <w:p>
       <w:pPr>
@@ -1706,7 +1821,16 @@
           <w:szCs w:val="24"/>
         </w:rPr>
         <w:tab/>
-        <w:t>Main Title Field</w:t>
+        <w:t>Main Title F</w:t>
+      </w:r>
+      <w:r>
+        <w:rPr>
+          <w:rFonts w:ascii="Arial" w:eastAsia="Arial" w:hAnsi="Arial" w:cs="Arial"/>
+          <w:b/>
+          <w:sz w:val="24"/>
+          <w:szCs w:val="24"/>
+        </w:rPr>
+        <w:t>ield</w:t>
       </w:r>
     </w:p>
     <w:p>
@@ -1872,6 +1996,153 @@
         <w:rPr>
           <w:rFonts w:ascii="Arial" w:eastAsia="Arial" w:hAnsi="Arial" w:cs="Arial"/>
         </w:rPr>
+        <w:t xml:space="preserve">Simply click on the text field (10) and enter the phrase you wish and press the </w:t>
+      </w:r>
+      <w:r>
+        <w:rPr>
+          <w:rFonts w:ascii="Arial" w:eastAsia="Arial" w:hAnsi="Arial" w:cs="Arial"/>
+        </w:rPr>
+        <w:t>Enter key. The text element will be added onto the right pane for the user to click and drag.</w:t>
+      </w:r>
+    </w:p>
+    <w:p>
+      <w:pPr>
+        <w:rPr>
+          <w:rFonts w:ascii="Times New Roman" w:eastAsia="Times New Roman" w:hAnsi="Times New Roman" w:cs="Times New Roman"/>
+        </w:rPr>
+      </w:pPr>
+    </w:p>
+    <w:p>
+      <w:pPr>
+        <w:tabs>
+          <w:tab w:val="left" w:pos="600"/>
+        </w:tabs>
+        <w:rPr>
+          <w:rFonts w:ascii="Arial" w:eastAsia="Arial" w:hAnsi="Arial" w:cs="Arial"/>
+          <w:b/>
+          <w:sz w:val="24"/>
+          <w:szCs w:val="24"/>
+        </w:rPr>
+      </w:pPr>
+      <w:r>
+        <w:rPr>
+          <w:rFonts w:ascii="Arial" w:eastAsia="Arial" w:hAnsi="Arial" w:cs="Arial"/>
+          <w:b/>
+          <w:sz w:val="24"/>
+          <w:szCs w:val="24"/>
+        </w:rPr>
+        <w:t>2.1</w:t>
+      </w:r>
+      <w:r>
+        <w:rPr>
+          <w:rFonts w:ascii="Arial" w:eastAsia="Arial" w:hAnsi="Arial" w:cs="Arial"/>
+          <w:b/>
+          <w:sz w:val="24"/>
+          <w:szCs w:val="24"/>
+        </w:rPr>
+        <w:t>1</w:t>
+      </w:r>
+      <w:r>
+        <w:rPr>
+          <w:rFonts w:ascii="Arial" w:eastAsia="Arial" w:hAnsi="Arial" w:cs="Arial"/>
+          <w:b/>
+          <w:sz w:val="24"/>
+          <w:szCs w:val="24"/>
+        </w:rPr>
+        <w:tab/>
+      </w:r>
+      <w:r>
+        <w:rPr>
+          <w:rFonts w:ascii="Arial" w:eastAsia="Arial" w:hAnsi="Arial" w:cs="Arial"/>
+          <w:b/>
+          <w:sz w:val="24"/>
+          <w:szCs w:val="24"/>
+        </w:rPr>
+        <w:t>Selection Mode Label</w:t>
+      </w:r>
+    </w:p>
+    <w:p>
+      <w:pPr>
+        <w:tabs>
+          <w:tab w:val="left" w:pos="600"/>
+        </w:tabs>
+        <w:rPr>
+          <w:rFonts w:ascii="Arial" w:eastAsia="Arial" w:hAnsi="Arial" w:cs="Arial"/>
+        </w:rPr>
+      </w:pPr>
+    </w:p>
+    <w:p>
+      <w:pPr>
+        <w:rPr>
+          <w:rFonts w:ascii="Arial" w:eastAsia="Arial" w:hAnsi="Arial" w:cs="Arial"/>
+        </w:rPr>
+      </w:pPr>
+      <w:r>
+        <w:rPr>
+          <w:rFonts w:ascii="Arial" w:eastAsia="Arial" w:hAnsi="Arial" w:cs="Arial"/>
+        </w:rPr>
+        <w:t>When Ctrl is pressed, this label lights up and it means now when you left click on text elements placed on the Venn, you can select them to edit multiple at the same time. After all have been selected, you right click on any one of the selected and either click Edit or Delete.</w:t>
+      </w:r>
+    </w:p>
+    <w:p>
+      <w:pPr>
+        <w:rPr>
+          <w:rFonts w:ascii="Arial" w:eastAsia="Arial" w:hAnsi="Arial" w:cs="Arial"/>
+        </w:rPr>
+      </w:pPr>
+    </w:p>
+    <w:p>
+      <w:pPr>
+        <w:rPr>
+          <w:rFonts w:ascii="Arial" w:eastAsia="Arial" w:hAnsi="Arial" w:cs="Arial"/>
+        </w:rPr>
+      </w:pPr>
+    </w:p>
+    <w:p>
+      <w:pPr>
+        <w:tabs>
+          <w:tab w:val="left" w:pos="600"/>
+        </w:tabs>
+        <w:rPr>
+          <w:rFonts w:ascii="Arial" w:eastAsia="Arial" w:hAnsi="Arial" w:cs="Arial"/>
+          <w:b/>
+          <w:sz w:val="24"/>
+          <w:szCs w:val="24"/>
+        </w:rPr>
+      </w:pPr>
+      <w:r>
+        <w:rPr>
+          <w:rFonts w:ascii="Arial" w:eastAsia="Arial" w:hAnsi="Arial" w:cs="Arial"/>
+          <w:b/>
+          <w:sz w:val="24"/>
+          <w:szCs w:val="24"/>
+        </w:rPr>
+        <w:t>More Detail on Selection Mode</w:t>
+      </w:r>
+    </w:p>
+    <w:p>
+      <w:pPr>
+        <w:tabs>
+          <w:tab w:val="left" w:pos="600"/>
+        </w:tabs>
+        <w:rPr>
+          <w:rFonts w:ascii="Arial" w:eastAsia="Arial" w:hAnsi="Arial" w:cs="Arial"/>
+        </w:rPr>
+      </w:pPr>
+    </w:p>
+    <w:p>
+      <w:pPr>
+        <w:tabs>
+          <w:tab w:val="left" w:pos="600"/>
+        </w:tabs>
+        <w:rPr>
+          <w:rFonts w:ascii="Arial" w:eastAsia="Arial" w:hAnsi="Arial" w:cs="Arial"/>
+        </w:rPr>
+      </w:pPr>
+      <w:r>
+        <w:rPr>
+          <w:rFonts w:ascii="Arial" w:eastAsia="Arial" w:hAnsi="Arial" w:cs="Arial"/>
+        </w:rPr>
         <w:t>Simply click on the text field (10) and enter the phrase you wish and press the Enter key. The text element will be added onto the right pane for the user to click and drag.</w:t>
       </w:r>
     </w:p>
@@ -1884,130 +2155,6 @@
     </w:p>
     <w:p>
       <w:pPr>
-        <w:tabs>
-          <w:tab w:val="left" w:pos="600"/>
-        </w:tabs>
-        <w:rPr>
-          <w:rFonts w:ascii="Arial" w:eastAsia="Arial" w:hAnsi="Arial" w:cs="Arial"/>
-          <w:b/>
-          <w:sz w:val="24"/>
-          <w:szCs w:val="24"/>
-        </w:rPr>
-      </w:pPr>
-      <w:r>
-        <w:rPr>
-          <w:rFonts w:ascii="Arial" w:eastAsia="Arial" w:hAnsi="Arial" w:cs="Arial"/>
-          <w:b/>
-          <w:sz w:val="24"/>
-          <w:szCs w:val="24"/>
-        </w:rPr>
-        <w:t>2.11</w:t>
-      </w:r>
-      <w:r>
-        <w:rPr>
-          <w:rFonts w:ascii="Arial" w:eastAsia="Arial" w:hAnsi="Arial" w:cs="Arial"/>
-          <w:b/>
-          <w:sz w:val="24"/>
-          <w:szCs w:val="24"/>
-        </w:rPr>
-        <w:tab/>
-        <w:t>Selection Mode Label</w:t>
-      </w:r>
-    </w:p>
-    <w:p>
-      <w:pPr>
-        <w:tabs>
-          <w:tab w:val="left" w:pos="600"/>
-        </w:tabs>
-        <w:rPr>
-          <w:rFonts w:ascii="Arial" w:eastAsia="Arial" w:hAnsi="Arial" w:cs="Arial"/>
-        </w:rPr>
-      </w:pPr>
-    </w:p>
-    <w:p>
-      <w:pPr>
-        <w:rPr>
-          <w:rFonts w:ascii="Arial" w:eastAsia="Arial" w:hAnsi="Arial" w:cs="Arial"/>
-        </w:rPr>
-      </w:pPr>
-      <w:r>
-        <w:rPr>
-          <w:rFonts w:ascii="Arial" w:eastAsia="Arial" w:hAnsi="Arial" w:cs="Arial"/>
-        </w:rPr>
-        <w:t>When Ctrl is pressed, this label lights up and it means now when you left click on text elements placed on the Venn, you can select them to edit multiple at the same time. After all have been selected, you right click on any one of the selected and either click Edit or Delete.</w:t>
-      </w:r>
-    </w:p>
-    <w:p>
-      <w:pPr>
-        <w:rPr>
-          <w:rFonts w:ascii="Arial" w:eastAsia="Arial" w:hAnsi="Arial" w:cs="Arial"/>
-        </w:rPr>
-      </w:pPr>
-    </w:p>
-    <w:p>
-      <w:pPr>
-        <w:rPr>
-          <w:rFonts w:ascii="Arial" w:eastAsia="Arial" w:hAnsi="Arial" w:cs="Arial"/>
-        </w:rPr>
-      </w:pPr>
-    </w:p>
-    <w:p>
-      <w:pPr>
-        <w:tabs>
-          <w:tab w:val="left" w:pos="600"/>
-        </w:tabs>
-        <w:rPr>
-          <w:rFonts w:ascii="Arial" w:eastAsia="Arial" w:hAnsi="Arial" w:cs="Arial"/>
-          <w:b/>
-          <w:sz w:val="24"/>
-          <w:szCs w:val="24"/>
-        </w:rPr>
-      </w:pPr>
-      <w:r>
-        <w:rPr>
-          <w:rFonts w:ascii="Arial" w:eastAsia="Arial" w:hAnsi="Arial" w:cs="Arial"/>
-          <w:b/>
-          <w:sz w:val="24"/>
-          <w:szCs w:val="24"/>
-        </w:rPr>
-        <w:t>More Detail on Selection Mode</w:t>
-      </w:r>
-    </w:p>
-    <w:p>
-      <w:pPr>
-        <w:tabs>
-          <w:tab w:val="left" w:pos="600"/>
-        </w:tabs>
-        <w:rPr>
-          <w:rFonts w:ascii="Arial" w:eastAsia="Arial" w:hAnsi="Arial" w:cs="Arial"/>
-        </w:rPr>
-      </w:pPr>
-    </w:p>
-    <w:p>
-      <w:pPr>
-        <w:tabs>
-          <w:tab w:val="left" w:pos="600"/>
-        </w:tabs>
-        <w:rPr>
-          <w:rFonts w:ascii="Arial" w:eastAsia="Arial" w:hAnsi="Arial" w:cs="Arial"/>
-        </w:rPr>
-      </w:pPr>
-      <w:r>
-        <w:rPr>
-          <w:rFonts w:ascii="Arial" w:eastAsia="Arial" w:hAnsi="Arial" w:cs="Arial"/>
-        </w:rPr>
-        <w:t>Simply click on the text field (10) and enter the phrase you wish and press the Enter key. The text element will be added onto the right pane for the user to click and drag.</w:t>
-      </w:r>
-    </w:p>
-    <w:p>
-      <w:pPr>
-        <w:rPr>
-          <w:rFonts w:ascii="Times New Roman" w:eastAsia="Times New Roman" w:hAnsi="Times New Roman" w:cs="Times New Roman"/>
-        </w:rPr>
-      </w:pPr>
-    </w:p>
-    <w:p>
-      <w:pPr>
         <w:rPr>
           <w:rFonts w:ascii="Arial" w:eastAsia="Times New Roman" w:hAnsi="Arial" w:cs="Arial"/>
         </w:rPr>
@@ -2034,7 +2181,6 @@
       <w:r>
         <w:rPr>
           <w:rFonts w:ascii="Times New Roman" w:eastAsia="Times New Roman" w:hAnsi="Times New Roman" w:cs="Times New Roman"/>
-          <w:noProof/>
         </w:rPr>
         <w:drawing>
           <wp:inline distT="0" distB="0" distL="0" distR="0" wp14:anchorId="2B245FE4" wp14:editId="1942D8B5">
@@ -2110,7 +2256,6 @@
       <w:r>
         <w:rPr>
           <w:rFonts w:ascii="Times New Roman" w:eastAsia="Times New Roman" w:hAnsi="Times New Roman" w:cs="Times New Roman"/>
-          <w:noProof/>
         </w:rPr>
         <w:drawing>
           <wp:inline distT="0" distB="0" distL="0" distR="0" wp14:anchorId="25E97357" wp14:editId="07FA86B5">
@@ -2166,26 +2311,79 @@
         <w:rPr>
           <w:rFonts w:ascii="Arial" w:eastAsia="Times New Roman" w:hAnsi="Arial" w:cs="Arial"/>
         </w:rPr>
-        <w:t>When only one text is selected and right clicked the following window pops us instead allowing user to edit text as well for the one individual text element. Individual elements can also be right clicked regardless of selection mode if you just want to edit the one element.</w:t>
-      </w:r>
-    </w:p>
-    <w:p>
-      <w:pPr>
-        <w:rPr>
-          <w:rFonts w:ascii="Times New Roman" w:eastAsia="Times New Roman" w:hAnsi="Times New Roman" w:cs="Times New Roman"/>
-        </w:rPr>
-      </w:pPr>
-    </w:p>
-    <w:p>
-      <w:pPr>
-        <w:rPr>
-          <w:rFonts w:ascii="Times New Roman" w:eastAsia="Times New Roman" w:hAnsi="Times New Roman" w:cs="Times New Roman"/>
-        </w:rPr>
-      </w:pPr>
-      <w:r>
-        <w:rPr>
-          <w:rFonts w:ascii="Times New Roman" w:eastAsia="Times New Roman" w:hAnsi="Times New Roman" w:cs="Times New Roman"/>
-          <w:noProof/>
+        <w:t xml:space="preserve">When only one text is selected </w:t>
+      </w:r>
+      <w:r>
+        <w:rPr>
+          <w:rFonts w:ascii="Arial" w:eastAsia="Times New Roman" w:hAnsi="Arial" w:cs="Arial"/>
+        </w:rPr>
+        <w:t>and</w:t>
+      </w:r>
+      <w:r>
+        <w:rPr>
+          <w:rFonts w:ascii="Arial" w:eastAsia="Times New Roman" w:hAnsi="Arial" w:cs="Arial"/>
+        </w:rPr>
+        <w:t xml:space="preserve"> right clicked the </w:t>
+      </w:r>
+      <w:r>
+        <w:rPr>
+          <w:rFonts w:ascii="Arial" w:eastAsia="Times New Roman" w:hAnsi="Arial" w:cs="Arial"/>
+        </w:rPr>
+        <w:t>following</w:t>
+      </w:r>
+      <w:r>
+        <w:rPr>
+          <w:rFonts w:ascii="Arial" w:eastAsia="Times New Roman" w:hAnsi="Arial" w:cs="Arial"/>
+        </w:rPr>
+        <w:t xml:space="preserve"> </w:t>
+      </w:r>
+      <w:r>
+        <w:rPr>
+          <w:rFonts w:ascii="Arial" w:eastAsia="Times New Roman" w:hAnsi="Arial" w:cs="Arial"/>
+        </w:rPr>
+        <w:t xml:space="preserve">window </w:t>
+      </w:r>
+      <w:r>
+        <w:rPr>
+          <w:rFonts w:ascii="Arial" w:eastAsia="Times New Roman" w:hAnsi="Arial" w:cs="Arial"/>
+        </w:rPr>
+        <w:t>po</w:t>
+      </w:r>
+      <w:r>
+        <w:rPr>
+          <w:rFonts w:ascii="Arial" w:eastAsia="Times New Roman" w:hAnsi="Arial" w:cs="Arial"/>
+        </w:rPr>
+        <w:t>ps</w:t>
+      </w:r>
+      <w:r>
+        <w:rPr>
+          <w:rFonts w:ascii="Arial" w:eastAsia="Times New Roman" w:hAnsi="Arial" w:cs="Arial"/>
+        </w:rPr>
+        <w:t xml:space="preserve"> us instead allowing user to edit text as well</w:t>
+      </w:r>
+      <w:r>
+        <w:rPr>
+          <w:rFonts w:ascii="Arial" w:eastAsia="Times New Roman" w:hAnsi="Arial" w:cs="Arial"/>
+        </w:rPr>
+        <w:t xml:space="preserve"> for the one individual text element. Individual elements can also be right clicked regardless of selection mode if you just want to edit the one element.</w:t>
+      </w:r>
+    </w:p>
+    <w:p>
+      <w:pPr>
+        <w:rPr>
+          <w:rFonts w:ascii="Times New Roman" w:eastAsia="Times New Roman" w:hAnsi="Times New Roman" w:cs="Times New Roman"/>
+        </w:rPr>
+      </w:pPr>
+    </w:p>
+    <w:p>
+      <w:pPr>
+        <w:rPr>
+          <w:rFonts w:ascii="Times New Roman" w:eastAsia="Times New Roman" w:hAnsi="Times New Roman" w:cs="Times New Roman"/>
+        </w:rPr>
+      </w:pPr>
+      <w:r>
+        <w:rPr>
+          <w:rFonts w:ascii="Times New Roman" w:eastAsia="Times New Roman" w:hAnsi="Times New Roman" w:cs="Times New Roman"/>
         </w:rPr>
         <w:drawing>
           <wp:inline distT="0" distB="0" distL="0" distR="0" wp14:anchorId="5B7AF4FD" wp14:editId="17156DE5">
@@ -2294,126 +2492,10 @@
     </w:p>
     <w:p>
       <w:pPr>
-        <w:tabs>
-          <w:tab w:val="left" w:pos="600"/>
-        </w:tabs>
-        <w:rPr>
-          <w:rFonts w:ascii="Arial" w:eastAsia="Arial" w:hAnsi="Arial" w:cs="Arial"/>
-          <w:b/>
-          <w:sz w:val="24"/>
-          <w:szCs w:val="24"/>
-        </w:rPr>
-      </w:pPr>
-      <w:r>
-        <w:rPr>
-          <w:rFonts w:ascii="Arial" w:eastAsia="Arial" w:hAnsi="Arial" w:cs="Arial"/>
-          <w:b/>
-          <w:sz w:val="24"/>
-          <w:szCs w:val="24"/>
-        </w:rPr>
-        <w:t>Undo/Redo feature</w:t>
-      </w:r>
-    </w:p>
-    <w:p>
-      <w:pPr>
-        <w:tabs>
-          <w:tab w:val="left" w:pos="600"/>
-        </w:tabs>
-        <w:rPr>
-          <w:rFonts w:ascii="Arial" w:eastAsia="Arial" w:hAnsi="Arial" w:cs="Arial"/>
-        </w:rPr>
-      </w:pPr>
-    </w:p>
-    <w:p>
-      <w:pPr>
-        <w:rPr>
-          <w:rFonts w:ascii="Arial" w:eastAsia="Arial" w:hAnsi="Arial" w:cs="Arial"/>
-        </w:rPr>
-      </w:pPr>
-      <w:r>
-        <w:rPr>
-          <w:rFonts w:ascii="Arial" w:eastAsia="Arial" w:hAnsi="Arial" w:cs="Arial"/>
-        </w:rPr>
-        <w:t xml:space="preserve">By clicking the Edit option in the top toolbar the user can select either Undo or Redo from the drop down options. When text is edited in ways of font size, text content itself and </w:t>
-      </w:r>
-      <w:r>
-        <w:rPr>
-          <w:rFonts w:ascii="Arial" w:eastAsia="Arial" w:hAnsi="Arial" w:cs="Arial"/>
-        </w:rPr>
-        <w:t>its</w:t>
-      </w:r>
-      <w:r>
-        <w:rPr>
-          <w:rFonts w:ascii="Arial" w:eastAsia="Arial" w:hAnsi="Arial" w:cs="Arial"/>
-        </w:rPr>
-        <w:t xml:space="preserve"> location on the </w:t>
-      </w:r>
-      <w:r>
-        <w:rPr>
-          <w:rFonts w:ascii="Arial" w:eastAsia="Arial" w:hAnsi="Arial" w:cs="Arial"/>
-        </w:rPr>
-        <w:t>Venn – all these changes can be undone</w:t>
-      </w:r>
-      <w:r>
-        <w:rPr>
-          <w:rFonts w:ascii="Arial" w:eastAsia="Arial" w:hAnsi="Arial" w:cs="Arial"/>
-        </w:rPr>
-        <w:t>.</w:t>
-      </w:r>
-    </w:p>
-    <w:p>
-      <w:pPr>
         <w:rPr>
           <w:rFonts w:ascii="Arial" w:eastAsia="Times New Roman" w:hAnsi="Arial" w:cs="Arial"/>
         </w:rPr>
       </w:pPr>
-      <w:r>
-        <w:rPr>
-          <w:rFonts w:ascii="Arial" w:eastAsia="Times New Roman" w:hAnsi="Arial" w:cs="Arial"/>
-          <w:noProof/>
-        </w:rPr>
-        <w:drawing>
-          <wp:inline distT="0" distB="0" distL="0" distR="0" wp14:anchorId="725DFCE3" wp14:editId="772C44DB">
-            <wp:extent cx="1760373" cy="1257409"/>
-            <wp:effectExtent l="0" t="0" r="0" b="0"/>
-            <wp:docPr id="16" name="Picture 16" descr="A screenshot of a cell phone&#10;&#10;Description automatically generated"/>
-            <wp:cNvGraphicFramePr>
-              <a:graphicFrameLocks xmlns:a="http://schemas.openxmlformats.org/drawingml/2006/main" noChangeAspect="1"/>
-            </wp:cNvGraphicFramePr>
-            <a:graphic xmlns:a="http://schemas.openxmlformats.org/drawingml/2006/main">
-              <a:graphicData uri="http://schemas.openxmlformats.org/drawingml/2006/picture">
-                <pic:pic xmlns:pic="http://schemas.openxmlformats.org/drawingml/2006/picture">
-                  <pic:nvPicPr>
-                    <pic:cNvPr id="16" name="apr15-3.png"/>
-                    <pic:cNvPicPr/>
-                  </pic:nvPicPr>
-                  <pic:blipFill>
-                    <a:blip r:embed="rId12">
-                      <a:extLst>
-                        <a:ext uri="{28A0092B-C50C-407E-A947-70E740481C1C}">
-                          <a14:useLocalDpi xmlns:a14="http://schemas.microsoft.com/office/drawing/2010/main" val="0"/>
-                        </a:ext>
-                      </a:extLst>
-                    </a:blip>
-                    <a:stretch>
-                      <a:fillRect/>
-                    </a:stretch>
-                  </pic:blipFill>
-                  <pic:spPr>
-                    <a:xfrm>
-                      <a:off x="0" y="0"/>
-                      <a:ext cx="1760373" cy="1257409"/>
-                    </a:xfrm>
-                    <a:prstGeom prst="rect">
-                      <a:avLst/>
-                    </a:prstGeom>
-                  </pic:spPr>
-                </pic:pic>
-              </a:graphicData>
-            </a:graphic>
-          </wp:inline>
-        </w:drawing>
-      </w:r>
     </w:p>
     <w:p>
       <w:pPr>
@@ -2628,6 +2710,7 @@
           <w:sz w:val="29"/>
           <w:szCs w:val="29"/>
         </w:rPr>
+        <w:lastRenderedPageBreak/>
         <w:t>Usage Examples</w:t>
       </w:r>
     </w:p>
@@ -2667,7 +2750,24 @@
           <w:szCs w:val="24"/>
         </w:rPr>
         <w:tab/>
-        <w:t>Qualitative Venn Diagram</w:t>
+      </w:r>
+      <w:r>
+        <w:rPr>
+          <w:rFonts w:ascii="Arial" w:eastAsia="Arial" w:hAnsi="Arial" w:cs="Arial"/>
+          <w:b/>
+          <w:sz w:val="24"/>
+          <w:szCs w:val="24"/>
+        </w:rPr>
+        <w:t>Qualitative</w:t>
+      </w:r>
+      <w:r>
+        <w:rPr>
+          <w:rFonts w:ascii="Arial" w:eastAsia="Arial" w:hAnsi="Arial" w:cs="Arial"/>
+          <w:b/>
+          <w:sz w:val="24"/>
+          <w:szCs w:val="24"/>
+        </w:rPr>
+        <w:t xml:space="preserve"> Venn Diagram</w:t>
       </w:r>
     </w:p>
     <w:p>
@@ -2719,7 +2819,13 @@
         <w:rPr>
           <w:rFonts w:ascii="Arial" w:eastAsia="Arial" w:hAnsi="Arial" w:cs="Arial"/>
         </w:rPr>
-        <w:t xml:space="preserve"> diagram is entered in the right pane, where the user enters each phrase individually, and then drags and drops each one into whichever circle they choose.</w:t>
+        <w:t xml:space="preserve"> diagram is entered in the right pane, where the user enters each phrase individually, and then dr</w:t>
+      </w:r>
+      <w:r>
+        <w:rPr>
+          <w:rFonts w:ascii="Arial" w:eastAsia="Arial" w:hAnsi="Arial" w:cs="Arial"/>
+        </w:rPr>
+        <w:t>ags and drops each one into whichever circle they choose.</w:t>
       </w:r>
     </w:p>
     <w:p>
@@ -2754,7 +2860,7 @@
                     <pic:cNvPicPr preferRelativeResize="0"/>
                   </pic:nvPicPr>
                   <pic:blipFill>
-                    <a:blip r:embed="rId13"/>
+                    <a:blip r:embed="rId12"/>
                     <a:srcRect b="1369"/>
                     <a:stretch>
                       <a:fillRect/>
@@ -2839,7 +2945,24 @@
           <w:szCs w:val="24"/>
         </w:rPr>
         <w:tab/>
-        <w:t>Numbers/Quantitative Venn Diagram</w:t>
+      </w:r>
+      <w:r>
+        <w:rPr>
+          <w:rFonts w:ascii="Arial" w:eastAsia="Arial" w:hAnsi="Arial" w:cs="Arial"/>
+          <w:b/>
+          <w:sz w:val="24"/>
+          <w:szCs w:val="24"/>
+        </w:rPr>
+        <w:t>Numbers/Quantitative</w:t>
+      </w:r>
+      <w:r>
+        <w:rPr>
+          <w:rFonts w:ascii="Arial" w:eastAsia="Arial" w:hAnsi="Arial" w:cs="Arial"/>
+          <w:b/>
+          <w:sz w:val="24"/>
+          <w:szCs w:val="24"/>
+        </w:rPr>
+        <w:t xml:space="preserve"> Venn Diagram</w:t>
       </w:r>
     </w:p>
     <w:p>
@@ -2863,7 +2986,13 @@
         <w:rPr>
           <w:rFonts w:ascii="Arial" w:eastAsia="Arial" w:hAnsi="Arial" w:cs="Arial"/>
         </w:rPr>
-        <w:t>Venn diagrams can also be made to represent numbers. This option can be selected with the Numbers option in the left pane. In the image shown below, the Numbers option is used to enter percentages. All other customization options are available for the Venn diagram except for being able to use the right pane to add text.</w:t>
+        <w:t>Venn diagrams can also be made to represent numbers. This option can be selected with the Numbers option in the left pane. In the image shown below, the Numbers option is used to enter percentages. All other customization options are available for the Venn</w:t>
+      </w:r>
+      <w:r>
+        <w:rPr>
+          <w:rFonts w:ascii="Arial" w:eastAsia="Arial" w:hAnsi="Arial" w:cs="Arial"/>
+        </w:rPr>
+        <w:t xml:space="preserve"> diagram except for being able to use the right pane to add text.</w:t>
       </w:r>
     </w:p>
     <w:p>
@@ -2903,7 +3032,7 @@
                     <pic:cNvPicPr preferRelativeResize="0"/>
                   </pic:nvPicPr>
                   <pic:blipFill>
-                    <a:blip r:embed="rId14"/>
+                    <a:blip r:embed="rId13"/>
                     <a:srcRect t="1369"/>
                     <a:stretch>
                       <a:fillRect/>
@@ -2959,7 +3088,6 @@
           <w:sz w:val="29"/>
           <w:szCs w:val="29"/>
         </w:rPr>
-        <w:lastRenderedPageBreak/>
         <w:t>4</w:t>
       </w:r>
       <w:r>
@@ -3017,6 +3145,7 @@
           <w:sz w:val="24"/>
           <w:szCs w:val="24"/>
         </w:rPr>
+        <w:lastRenderedPageBreak/>
         <w:drawing>
           <wp:inline distT="114300" distB="114300" distL="114300" distR="114300" wp14:anchorId="602D7A60" wp14:editId="4BBCA724">
             <wp:extent cx="2867025" cy="2771775"/>
@@ -3031,7 +3160,7 @@
                     <pic:cNvPicPr preferRelativeResize="0"/>
                   </pic:nvPicPr>
                   <pic:blipFill>
-                    <a:blip r:embed="rId15"/>
+                    <a:blip r:embed="rId14"/>
                     <a:srcRect/>
                     <a:stretch>
                       <a:fillRect/>
@@ -3079,7 +3208,13 @@
         <w:rPr>
           <w:rFonts w:ascii="Arial" w:eastAsia="Arial" w:hAnsi="Arial" w:cs="Arial"/>
         </w:rPr>
-        <w:t>Then, the user must choose a name for the Venn diagram and save it in their drive.</w:t>
+        <w:t>Then, the user must choose a name for the Venn diagram and save it in their dr</w:t>
+      </w:r>
+      <w:r>
+        <w:rPr>
+          <w:rFonts w:ascii="Arial" w:eastAsia="Arial" w:hAnsi="Arial" w:cs="Arial"/>
+        </w:rPr>
+        <w:t>ive.</w:t>
       </w:r>
     </w:p>
     <w:p>
@@ -3126,7 +3261,7 @@
                     <pic:cNvPicPr preferRelativeResize="0"/>
                   </pic:nvPicPr>
                   <pic:blipFill>
-                    <a:blip r:embed="rId16"/>
+                    <a:blip r:embed="rId15"/>
                     <a:srcRect/>
                     <a:stretch>
                       <a:fillRect/>
@@ -3500,6 +3635,7 @@
           <w:sz w:val="29"/>
           <w:szCs w:val="29"/>
         </w:rPr>
+        <w:lastRenderedPageBreak/>
         <w:t>5</w:t>
       </w:r>
       <w:r>
@@ -3562,7 +3698,13 @@
         <w:rPr>
           <w:rFonts w:ascii="Arial" w:eastAsia="Arial" w:hAnsi="Arial" w:cs="Arial"/>
         </w:rPr>
-        <w:t xml:space="preserve"> diagram, releasing the mouse at the place they want. The text element will then be removed from the right pane and placed onto the </w:t>
+        <w:t xml:space="preserve"> diagram, releasing the mouse at the place they want. The text element will then be removed from t</w:t>
+      </w:r>
+      <w:r>
+        <w:rPr>
+          <w:rFonts w:ascii="Arial" w:eastAsia="Arial" w:hAnsi="Arial" w:cs="Arial"/>
+        </w:rPr>
+        <w:t xml:space="preserve">he right pane and placed onto the </w:t>
       </w:r>
       <w:r>
         <w:rPr>
@@ -3621,7 +3763,7 @@
                     <pic:cNvPicPr preferRelativeResize="0"/>
                   </pic:nvPicPr>
                   <pic:blipFill>
-                    <a:blip r:embed="rId17"/>
+                    <a:blip r:embed="rId16"/>
                     <a:srcRect/>
                     <a:stretch>
                       <a:fillRect/>
@@ -3664,7 +3806,7 @@
                     <pic:cNvPicPr preferRelativeResize="0"/>
                   </pic:nvPicPr>
                   <pic:blipFill>
-                    <a:blip r:embed="rId18"/>
+                    <a:blip r:embed="rId17"/>
                     <a:srcRect/>
                     <a:stretch>
                       <a:fillRect/>
@@ -3739,7 +3881,13 @@
         <w:rPr>
           <w:rFonts w:ascii="Arial" w:eastAsia="Arial" w:hAnsi="Arial" w:cs="Arial"/>
         </w:rPr>
-        <w:t>To close the program the user can simply close the window, and a pop-up will ask if they are sure. If not, they can press cancel, otherwise they press Exit and the program closes.</w:t>
+        <w:t>To close the program the user can s</w:t>
+      </w:r>
+      <w:r>
+        <w:rPr>
+          <w:rFonts w:ascii="Arial" w:eastAsia="Arial" w:hAnsi="Arial" w:cs="Arial"/>
+        </w:rPr>
+        <w:t>imply close the window, and a pop-up will ask if they are sure. If not, they can press cancel, otherwise they press Exit and the program closes.</w:t>
       </w:r>
     </w:p>
     <w:sectPr>

</xml_diff>

<commit_message>
Updated user manual (still working on)
</commit_message>
<xml_diff>
--- a/Documentation/EECS2311_User_Manual_Group2.docx
+++ b/Documentation/EECS2311_User_Manual_Group2.docx
@@ -98,18 +98,24 @@
           <w:sz w:val="24"/>
           <w:szCs w:val="24"/>
         </w:rPr>
-        <w:t xml:space="preserve">March </w:t>
-      </w:r>
-      <w:r>
-        <w:rPr>
-          <w:rFonts w:ascii="Arial" w:eastAsia="Arial" w:hAnsi="Arial" w:cs="Arial"/>
-          <w:sz w:val="24"/>
-          <w:szCs w:val="24"/>
-        </w:rPr>
-        <w:t>8</w:t>
-      </w:r>
-      <w:bookmarkStart w:id="0" w:name="_GoBack"/>
-      <w:bookmarkEnd w:id="0"/>
+        <w:t>April</w:t>
+      </w:r>
+      <w:r>
+        <w:rPr>
+          <w:rFonts w:ascii="Arial" w:eastAsia="Arial" w:hAnsi="Arial" w:cs="Arial"/>
+          <w:sz w:val="24"/>
+          <w:szCs w:val="24"/>
+        </w:rPr>
+        <w:t xml:space="preserve"> </w:t>
+      </w:r>
+      <w:r>
+        <w:rPr>
+          <w:rFonts w:ascii="Arial" w:eastAsia="Arial" w:hAnsi="Arial" w:cs="Arial"/>
+          <w:sz w:val="24"/>
+          <w:szCs w:val="24"/>
+        </w:rPr>
+        <w:t>15</w:t>
+      </w:r>
       <w:r>
         <w:rPr>
           <w:rFonts w:ascii="Arial" w:eastAsia="Arial" w:hAnsi="Arial" w:cs="Arial"/>
@@ -148,8 +154,16 @@
         <w:rPr>
           <w:rFonts w:ascii="Arial" w:eastAsia="Arial" w:hAnsi="Arial" w:cs="Arial"/>
         </w:rPr>
-        <w:t>Marco Carusoni</w:t>
-      </w:r>
+        <w:t xml:space="preserve">Marco </w:t>
+      </w:r>
+      <w:proofErr w:type="spellStart"/>
+      <w:r>
+        <w:rPr>
+          <w:rFonts w:ascii="Arial" w:eastAsia="Arial" w:hAnsi="Arial" w:cs="Arial"/>
+        </w:rPr>
+        <w:t>Carusoni</w:t>
+      </w:r>
+      <w:proofErr w:type="spellEnd"/>
     </w:p>
     <w:p>
       <w:pPr>
@@ -217,19 +231,7 @@
         <w:rPr>
           <w:rFonts w:ascii="Arial" w:eastAsia="Arial" w:hAnsi="Arial" w:cs="Arial"/>
         </w:rPr>
-        <w:t>Je</w:t>
-      </w:r>
-      <w:r>
-        <w:rPr>
-          <w:rFonts w:ascii="Arial" w:eastAsia="Arial" w:hAnsi="Arial" w:cs="Arial"/>
-        </w:rPr>
-        <w:t>ff</w:t>
-      </w:r>
-      <w:r>
-        <w:rPr>
-          <w:rFonts w:ascii="Arial" w:eastAsia="Arial" w:hAnsi="Arial" w:cs="Arial"/>
-        </w:rPr>
-        <w:t>rey Walker</w:t>
+        <w:t>Jeffrey Walker</w:t>
       </w:r>
     </w:p>
     <w:p>
@@ -256,8 +258,18 @@
           <w:sz w:val="19"/>
           <w:szCs w:val="19"/>
         </w:rPr>
-        <w:t>Supervised by: Dr Vassilios Tzerpos</w:t>
-      </w:r>
+        <w:t xml:space="preserve">Supervised by: Dr Vassilios </w:t>
+      </w:r>
+      <w:proofErr w:type="spellStart"/>
+      <w:r>
+        <w:rPr>
+          <w:rFonts w:ascii="Arial" w:eastAsia="Arial" w:hAnsi="Arial" w:cs="Arial"/>
+          <w:sz w:val="19"/>
+          <w:szCs w:val="19"/>
+        </w:rPr>
+        <w:t>Tzerpos</w:t>
+      </w:r>
+      <w:proofErr w:type="spellEnd"/>
     </w:p>
     <w:p>
       <w:pPr>
@@ -768,13 +780,7 @@
         <w:rPr>
           <w:rFonts w:ascii="Arial" w:eastAsia="Arial" w:hAnsi="Arial" w:cs="Arial"/>
         </w:rPr>
-        <w:t xml:space="preserve">To install the application, </w:t>
-      </w:r>
-      <w:r>
-        <w:rPr>
-          <w:rFonts w:ascii="Arial" w:eastAsia="Arial" w:hAnsi="Arial" w:cs="Arial"/>
-        </w:rPr>
-        <w:t>simply run the .jar file p</w:t>
+        <w:t>To install the application, simply run the .jar file p</w:t>
       </w:r>
       <w:r>
         <w:rPr>
@@ -839,13 +845,7 @@
         <w:rPr>
           <w:rFonts w:ascii="Arial" w:eastAsia="Arial" w:hAnsi="Arial" w:cs="Arial"/>
         </w:rPr>
-        <w:t xml:space="preserve">Before launching the application, think about what you want your diagram to look like. When you </w:t>
-      </w:r>
-      <w:r>
-        <w:rPr>
-          <w:rFonts w:ascii="Arial" w:eastAsia="Arial" w:hAnsi="Arial" w:cs="Arial"/>
-        </w:rPr>
-        <w:t>run the application, you will see the following screen:</w:t>
+        <w:t>Before launching the application, think about what you want your diagram to look like. When you run the application, you will see the following screen:</w:t>
       </w:r>
     </w:p>
     <w:p>
@@ -859,12 +859,13 @@
       <w:r>
         <w:rPr>
           <w:rFonts w:ascii="Arial" w:eastAsia="Arial" w:hAnsi="Arial" w:cs="Arial"/>
+          <w:noProof/>
         </w:rPr>
         <w:drawing>
-          <wp:inline distT="0" distB="0" distL="0" distR="0" wp14:anchorId="1387B237" wp14:editId="57CC9E3A">
-            <wp:extent cx="5105842" cy="3368332"/>
-            <wp:effectExtent l="0" t="0" r="0" b="3810"/>
-            <wp:docPr id="9" name="Picture 9"/>
+          <wp:inline distT="0" distB="0" distL="0" distR="0" wp14:anchorId="249A2E17" wp14:editId="680A5B2C">
+            <wp:extent cx="5121084" cy="3337849"/>
+            <wp:effectExtent l="0" t="0" r="3810" b="0"/>
+            <wp:docPr id="10" name="Picture 10" descr="A screenshot of a cell phone&#10;&#10;Description automatically generated"/>
             <wp:cNvGraphicFramePr>
               <a:graphicFrameLocks xmlns:a="http://schemas.openxmlformats.org/drawingml/2006/main" noChangeAspect="1"/>
             </wp:cNvGraphicFramePr>
@@ -872,11 +873,17 @@
               <a:graphicData uri="http://schemas.openxmlformats.org/drawingml/2006/picture">
                 <pic:pic xmlns:pic="http://schemas.openxmlformats.org/drawingml/2006/picture">
                   <pic:nvPicPr>
-                    <pic:cNvPr id="1" name=""/>
+                    <pic:cNvPr id="10" name="apr15-1.png"/>
                     <pic:cNvPicPr/>
                   </pic:nvPicPr>
                   <pic:blipFill>
-                    <a:blip r:embed="rId5"/>
+                    <a:blip r:embed="rId5">
+                      <a:extLst>
+                        <a:ext uri="{28A0092B-C50C-407E-A947-70E740481C1C}">
+                          <a14:useLocalDpi xmlns:a14="http://schemas.microsoft.com/office/drawing/2010/main" val="0"/>
+                        </a:ext>
+                      </a:extLst>
+                    </a:blip>
                     <a:stretch>
                       <a:fillRect/>
                     </a:stretch>
@@ -884,7 +891,7 @@
                   <pic:spPr>
                     <a:xfrm>
                       <a:off x="0" y="0"/>
-                      <a:ext cx="5105842" cy="3368332"/>
+                      <a:ext cx="5121084" cy="3337849"/>
                     </a:xfrm>
                     <a:prstGeom prst="rect">
                       <a:avLst/>
@@ -923,6 +930,7 @@
       <w:r>
         <w:rPr>
           <w:rFonts w:ascii="Arial" w:eastAsia="Arial" w:hAnsi="Arial" w:cs="Arial"/>
+          <w:noProof/>
         </w:rPr>
         <w:drawing>
           <wp:inline distT="0" distB="0" distL="0" distR="0" wp14:anchorId="5DB5F369" wp14:editId="064980D2">
@@ -1064,14 +1072,6 @@
           <w:szCs w:val="24"/>
         </w:rPr>
         <w:tab/>
-      </w:r>
-      <w:r>
-        <w:rPr>
-          <w:rFonts w:ascii="Arial" w:eastAsia="Arial" w:hAnsi="Arial" w:cs="Arial"/>
-          <w:b/>
-          <w:sz w:val="24"/>
-          <w:szCs w:val="24"/>
-        </w:rPr>
         <w:t>Toolbar</w:t>
       </w:r>
     </w:p>
@@ -1092,32 +1092,111 @@
         <w:rPr>
           <w:rFonts w:ascii="Arial" w:eastAsia="Arial" w:hAnsi="Arial" w:cs="Arial"/>
         </w:rPr>
-        <w:t xml:space="preserve">The toolbar (1) has four options: File, Edit, and Help [functionality </w:t>
-      </w:r>
-      <w:r>
-        <w:rPr>
-          <w:rFonts w:ascii="Arial" w:eastAsia="Arial" w:hAnsi="Arial" w:cs="Arial"/>
-        </w:rPr>
-        <w:t>for all is still</w:t>
-      </w:r>
-      <w:r>
-        <w:rPr>
-          <w:rFonts w:ascii="Arial" w:eastAsia="Arial" w:hAnsi="Arial" w:cs="Arial"/>
-        </w:rPr>
-        <w:t xml:space="preserve"> in progress].</w:t>
-      </w:r>
-    </w:p>
-    <w:p>
-      <w:pPr>
-        <w:rPr>
-          <w:rFonts w:ascii="Arial" w:eastAsia="Arial" w:hAnsi="Arial" w:cs="Arial"/>
-        </w:rPr>
-      </w:pPr>
-      <w:r>
-        <w:rPr>
-          <w:rFonts w:ascii="Arial" w:eastAsia="Arial" w:hAnsi="Arial" w:cs="Arial"/>
-        </w:rPr>
-        <w:t>When Help is pressed, and then About, you can see instructions on how to use Selection Mode.</w:t>
+        <w:t xml:space="preserve">The toolbar (1) has </w:t>
+      </w:r>
+      <w:r>
+        <w:rPr>
+          <w:rFonts w:ascii="Arial" w:eastAsia="Arial" w:hAnsi="Arial" w:cs="Arial"/>
+        </w:rPr>
+        <w:t>three</w:t>
+      </w:r>
+      <w:r>
+        <w:rPr>
+          <w:rFonts w:ascii="Arial" w:eastAsia="Arial" w:hAnsi="Arial" w:cs="Arial"/>
+        </w:rPr>
+        <w:t xml:space="preserve"> options: File, Edit, and </w:t>
+      </w:r>
+      <w:r>
+        <w:rPr>
+          <w:rFonts w:ascii="Arial" w:eastAsia="Arial" w:hAnsi="Arial" w:cs="Arial"/>
+        </w:rPr>
+        <w:t>Help.</w:t>
+      </w:r>
+    </w:p>
+    <w:p>
+      <w:pPr>
+        <w:rPr>
+          <w:rFonts w:ascii="Arial" w:eastAsia="Arial" w:hAnsi="Arial" w:cs="Arial"/>
+        </w:rPr>
+      </w:pPr>
+      <w:r>
+        <w:rPr>
+          <w:rFonts w:ascii="Arial" w:eastAsia="Arial" w:hAnsi="Arial" w:cs="Arial"/>
+        </w:rPr>
+        <w:t xml:space="preserve">When Help is pressed, and then </w:t>
+      </w:r>
+      <w:r>
+        <w:rPr>
+          <w:rFonts w:ascii="Arial" w:eastAsia="Arial" w:hAnsi="Arial" w:cs="Arial"/>
+        </w:rPr>
+        <w:t>Manual</w:t>
+      </w:r>
+      <w:r>
+        <w:rPr>
+          <w:rFonts w:ascii="Arial" w:eastAsia="Arial" w:hAnsi="Arial" w:cs="Arial"/>
+        </w:rPr>
+        <w:t xml:space="preserve">, you can see instructions on how to use </w:t>
+      </w:r>
+      <w:r>
+        <w:rPr>
+          <w:rFonts w:ascii="Arial" w:eastAsia="Arial" w:hAnsi="Arial" w:cs="Arial"/>
+        </w:rPr>
+        <w:t>the software</w:t>
+      </w:r>
+      <w:r>
+        <w:rPr>
+          <w:rFonts w:ascii="Arial" w:eastAsia="Arial" w:hAnsi="Arial" w:cs="Arial"/>
+        </w:rPr>
+        <w:t>.</w:t>
+      </w:r>
+    </w:p>
+    <w:p>
+      <w:pPr>
+        <w:rPr>
+          <w:rFonts w:ascii="Arial" w:eastAsia="Arial" w:hAnsi="Arial" w:cs="Arial"/>
+        </w:rPr>
+      </w:pPr>
+      <w:r>
+        <w:rPr>
+          <w:rFonts w:ascii="Arial" w:eastAsia="Arial" w:hAnsi="Arial" w:cs="Arial"/>
+        </w:rPr>
+        <w:t xml:space="preserve">When Help is pressed, and then </w:t>
+      </w:r>
+      <w:r>
+        <w:rPr>
+          <w:rFonts w:ascii="Arial" w:eastAsia="Arial" w:hAnsi="Arial" w:cs="Arial"/>
+        </w:rPr>
+        <w:t>About</w:t>
+      </w:r>
+      <w:r>
+        <w:rPr>
+          <w:rFonts w:ascii="Arial" w:eastAsia="Arial" w:hAnsi="Arial" w:cs="Arial"/>
+        </w:rPr>
+        <w:t xml:space="preserve">, you can see </w:t>
+      </w:r>
+      <w:r>
+        <w:rPr>
+          <w:rFonts w:ascii="Arial" w:eastAsia="Arial" w:hAnsi="Arial" w:cs="Arial"/>
+        </w:rPr>
+        <w:t xml:space="preserve">what the </w:t>
+      </w:r>
+      <w:r>
+        <w:rPr>
+          <w:rFonts w:ascii="Arial" w:eastAsia="Arial" w:hAnsi="Arial" w:cs="Arial"/>
+        </w:rPr>
+        <w:t>software</w:t>
+      </w:r>
+      <w:r>
+        <w:rPr>
+          <w:rFonts w:ascii="Arial" w:eastAsia="Arial" w:hAnsi="Arial" w:cs="Arial"/>
+        </w:rPr>
+        <w:t xml:space="preserve"> does exactly</w:t>
+      </w:r>
+      <w:r>
+        <w:rPr>
+          <w:rFonts w:ascii="Arial" w:eastAsia="Arial" w:hAnsi="Arial" w:cs="Arial"/>
+        </w:rPr>
+        <w:t>.</w:t>
       </w:r>
     </w:p>
     <w:p>
@@ -1149,13 +1228,7 @@
         <w:rPr>
           <w:rFonts w:ascii="Arial" w:eastAsia="Arial" w:hAnsi="Arial" w:cs="Arial"/>
         </w:rPr>
-        <w:t xml:space="preserve"> diagram data, specifically the text elements that were in each circle, are saved as a .txt file which you choose the name of. When the user presses File &gt; Open, they can open that text file, a</w:t>
-      </w:r>
-      <w:r>
-        <w:rPr>
-          <w:rFonts w:ascii="Arial" w:eastAsia="Arial" w:hAnsi="Arial" w:cs="Arial"/>
-        </w:rPr>
-        <w:t>nd the program will load the text elements from that save.</w:t>
+        <w:t xml:space="preserve"> diagram data, specifically the text elements that were in each circle, are saved as a .txt file which you choose the name of. When the user presses File &gt; Open, they can open that text file, and the program will load the text elements from that save.</w:t>
       </w:r>
     </w:p>
     <w:p>
@@ -1216,37 +1289,7 @@
         <w:rPr>
           <w:rFonts w:ascii="Arial" w:eastAsia="Arial" w:hAnsi="Arial" w:cs="Arial"/>
         </w:rPr>
-        <w:t xml:space="preserve">Button (2) will be selected if you want text to be inside the Venn Diagram. For example, if you want to display </w:t>
-      </w:r>
-      <w:r>
-        <w:rPr>
-          <w:rFonts w:ascii="Arial" w:eastAsia="Arial" w:hAnsi="Arial" w:cs="Arial"/>
-        </w:rPr>
-        <w:t>qualitative</w:t>
-      </w:r>
-      <w:r>
-        <w:rPr>
-          <w:rFonts w:ascii="Arial" w:eastAsia="Arial" w:hAnsi="Arial" w:cs="Arial"/>
-        </w:rPr>
-        <w:t xml:space="preserve"> data which req</w:t>
-      </w:r>
-      <w:r>
-        <w:rPr>
-          <w:rFonts w:ascii="Arial" w:eastAsia="Arial" w:hAnsi="Arial" w:cs="Arial"/>
-        </w:rPr>
-        <w:t>uires text description</w:t>
-      </w:r>
-      <w:r>
-        <w:rPr>
-          <w:rFonts w:ascii="Arial" w:eastAsia="Arial" w:hAnsi="Arial" w:cs="Arial"/>
-        </w:rPr>
-        <w:t xml:space="preserve">, you would </w:t>
-      </w:r>
-      <w:r>
-        <w:rPr>
-          <w:rFonts w:ascii="Arial" w:eastAsia="Arial" w:hAnsi="Arial" w:cs="Arial"/>
-        </w:rPr>
-        <w:t>select button (2).</w:t>
+        <w:t>Button (2) will be selected if you want text to be inside the Venn Diagram. For example, if you want to display qualitative data which requires text description, you would select button (2).</w:t>
       </w:r>
     </w:p>
     <w:p>
@@ -1307,19 +1350,7 @@
         <w:rPr>
           <w:rFonts w:ascii="Arial" w:eastAsia="Arial" w:hAnsi="Arial" w:cs="Arial"/>
         </w:rPr>
-        <w:t xml:space="preserve">Button (3) will be selected if you want only numbers to be inside the Venn Diagram. For example, if you want to display </w:t>
-      </w:r>
-      <w:r>
-        <w:rPr>
-          <w:rFonts w:ascii="Arial" w:eastAsia="Arial" w:hAnsi="Arial" w:cs="Arial"/>
-        </w:rPr>
-        <w:t>simply numerical data and nothing else</w:t>
-      </w:r>
-      <w:r>
-        <w:rPr>
-          <w:rFonts w:ascii="Arial" w:eastAsia="Arial" w:hAnsi="Arial" w:cs="Arial"/>
-        </w:rPr>
-        <w:t>, you would select button (3).</w:t>
+        <w:t>Button (3) will be selected if you want only numbers to be inside the Venn Diagram. For example, if you want to display simply numerical data and nothing else, you would select button (3).</w:t>
       </w:r>
     </w:p>
     <w:p>
@@ -1358,16 +1389,7 @@
           <w:szCs w:val="24"/>
         </w:rPr>
         <w:tab/>
-        <w:t>Toggle Subtitle</w:t>
-      </w:r>
-      <w:r>
-        <w:rPr>
-          <w:rFonts w:ascii="Arial" w:eastAsia="Arial" w:hAnsi="Arial" w:cs="Arial"/>
-          <w:b/>
-          <w:sz w:val="24"/>
-          <w:szCs w:val="24"/>
-        </w:rPr>
-        <w:t>s</w:t>
+        <w:t>Toggle Subtitles</w:t>
       </w:r>
     </w:p>
     <w:p>
@@ -1418,16 +1440,7 @@
           <w:sz w:val="24"/>
           <w:szCs w:val="24"/>
         </w:rPr>
-        <w:t>2.</w:t>
-      </w:r>
-      <w:r>
-        <w:rPr>
-          <w:rFonts w:ascii="Arial" w:eastAsia="Arial" w:hAnsi="Arial" w:cs="Arial"/>
-          <w:b/>
-          <w:sz w:val="24"/>
-          <w:szCs w:val="24"/>
-        </w:rPr>
-        <w:t>5</w:t>
+        <w:t>2.5</w:t>
       </w:r>
       <w:r>
         <w:rPr>
@@ -1459,55 +1472,7 @@
         <w:rPr>
           <w:rFonts w:ascii="Arial" w:eastAsia="Arial" w:hAnsi="Arial" w:cs="Arial"/>
         </w:rPr>
-        <w:t>Checkbox (</w:t>
-      </w:r>
-      <w:r>
-        <w:rPr>
-          <w:rFonts w:ascii="Arial" w:eastAsia="Arial" w:hAnsi="Arial" w:cs="Arial"/>
-        </w:rPr>
-        <w:t>5</w:t>
-      </w:r>
-      <w:r>
-        <w:rPr>
-          <w:rFonts w:ascii="Arial" w:eastAsia="Arial" w:hAnsi="Arial" w:cs="Arial"/>
-        </w:rPr>
-        <w:t>)</w:t>
-      </w:r>
-      <w:r>
-        <w:rPr>
-          <w:rFonts w:ascii="Arial" w:eastAsia="Arial" w:hAnsi="Arial" w:cs="Arial"/>
-        </w:rPr>
-        <w:t xml:space="preserve"> will be automatically checked when first running the application. If you do not wish to display a title for the Venn Diagram, you would uncheck the box. To add a title, check the box, then click the "Insert Title Here" </w:t>
-      </w:r>
-      <w:r>
-        <w:rPr>
-          <w:rFonts w:ascii="Arial" w:eastAsia="Arial" w:hAnsi="Arial" w:cs="Arial"/>
-        </w:rPr>
-        <w:t>field</w:t>
-      </w:r>
-      <w:r>
-        <w:rPr>
-          <w:rFonts w:ascii="Arial" w:eastAsia="Arial" w:hAnsi="Arial" w:cs="Arial"/>
-        </w:rPr>
-        <w:t xml:space="preserve"> above the Venn Diagram</w:t>
-      </w:r>
-      <w:r>
-        <w:rPr>
-          <w:rFonts w:ascii="Arial" w:eastAsia="Arial" w:hAnsi="Arial" w:cs="Arial"/>
-        </w:rPr>
-        <w:t xml:space="preserve"> </w:t>
-      </w:r>
-      <w:r>
-        <w:rPr>
-          <w:rFonts w:ascii="Arial" w:eastAsia="Arial" w:hAnsi="Arial" w:cs="Arial"/>
-        </w:rPr>
-        <w:t>and typ</w:t>
-      </w:r>
-      <w:r>
-        <w:rPr>
-          <w:rFonts w:ascii="Arial" w:eastAsia="Arial" w:hAnsi="Arial" w:cs="Arial"/>
-        </w:rPr>
-        <w:t>e your desired title.</w:t>
+        <w:t>Checkbox (5) will be automatically checked when first running the application. If you do not wish to display a title for the Venn Diagram, you would uncheck the box. To add a title, check the box, then click the "Insert Title Here" field above the Venn Diagram and type your desired title.</w:t>
       </w:r>
     </w:p>
     <w:p>
@@ -1546,57 +1511,80 @@
           <w:szCs w:val="24"/>
         </w:rPr>
         <w:tab/>
-        <w:t xml:space="preserve">Left &amp; </w:t>
-      </w:r>
-      <w:r>
-        <w:rPr>
-          <w:rFonts w:ascii="Arial" w:eastAsia="Arial" w:hAnsi="Arial" w:cs="Arial"/>
-          <w:b/>
-          <w:sz w:val="24"/>
-          <w:szCs w:val="24"/>
-        </w:rPr>
-        <w:t>Right</w:t>
-      </w:r>
-      <w:r>
-        <w:rPr>
-          <w:rFonts w:ascii="Arial" w:eastAsia="Arial" w:hAnsi="Arial" w:cs="Arial"/>
-          <w:b/>
-          <w:sz w:val="24"/>
-          <w:szCs w:val="24"/>
-        </w:rPr>
-        <w:t xml:space="preserve"> Circle Colour</w:t>
-      </w:r>
-    </w:p>
-    <w:p>
-      <w:pPr>
-        <w:rPr>
-          <w:rFonts w:ascii="Times New Roman" w:eastAsia="Times New Roman" w:hAnsi="Times New Roman" w:cs="Times New Roman"/>
-        </w:rPr>
-      </w:pPr>
-    </w:p>
-    <w:p>
-      <w:pPr>
-        <w:rPr>
-          <w:rFonts w:ascii="Arial" w:eastAsia="Arial" w:hAnsi="Arial" w:cs="Arial"/>
-        </w:rPr>
-      </w:pPr>
-      <w:r>
-        <w:rPr>
-          <w:rFonts w:ascii="Arial" w:eastAsia="Arial" w:hAnsi="Arial" w:cs="Arial"/>
-        </w:rPr>
-        <w:t xml:space="preserve">To change the colour of the left and right circle, click drop-down box (6) and select your desired colour from a </w:t>
-      </w:r>
-      <w:r>
-        <w:rPr>
-          <w:rFonts w:ascii="Arial" w:eastAsia="Arial" w:hAnsi="Arial" w:cs="Arial"/>
-        </w:rPr>
-        <w:t>pallet of different colours which will pop up</w:t>
-      </w:r>
-      <w:r>
-        <w:rPr>
-          <w:rFonts w:ascii="Arial" w:eastAsia="Arial" w:hAnsi="Arial" w:cs="Arial"/>
-        </w:rPr>
-        <w:t>.</w:t>
+        <w:t xml:space="preserve">Left &amp; Right Circle </w:t>
+      </w:r>
+      <w:proofErr w:type="spellStart"/>
+      <w:r>
+        <w:rPr>
+          <w:rFonts w:ascii="Arial" w:eastAsia="Arial" w:hAnsi="Arial" w:cs="Arial"/>
+          <w:b/>
+          <w:sz w:val="24"/>
+          <w:szCs w:val="24"/>
+        </w:rPr>
+        <w:t>Colour</w:t>
+      </w:r>
+      <w:proofErr w:type="spellEnd"/>
+    </w:p>
+    <w:p>
+      <w:pPr>
+        <w:rPr>
+          <w:rFonts w:ascii="Times New Roman" w:eastAsia="Times New Roman" w:hAnsi="Times New Roman" w:cs="Times New Roman"/>
+        </w:rPr>
+      </w:pPr>
+    </w:p>
+    <w:p>
+      <w:pPr>
+        <w:rPr>
+          <w:rFonts w:ascii="Arial" w:eastAsia="Arial" w:hAnsi="Arial" w:cs="Arial"/>
+        </w:rPr>
+      </w:pPr>
+      <w:r>
+        <w:rPr>
+          <w:rFonts w:ascii="Arial" w:eastAsia="Arial" w:hAnsi="Arial" w:cs="Arial"/>
+        </w:rPr>
+        <w:t xml:space="preserve">To change the </w:t>
+      </w:r>
+      <w:proofErr w:type="spellStart"/>
+      <w:r>
+        <w:rPr>
+          <w:rFonts w:ascii="Arial" w:eastAsia="Arial" w:hAnsi="Arial" w:cs="Arial"/>
+        </w:rPr>
+        <w:t>colour</w:t>
+      </w:r>
+      <w:proofErr w:type="spellEnd"/>
+      <w:r>
+        <w:rPr>
+          <w:rFonts w:ascii="Arial" w:eastAsia="Arial" w:hAnsi="Arial" w:cs="Arial"/>
+        </w:rPr>
+        <w:t xml:space="preserve"> of the left and right circle, click drop-down box (6) and select your desired </w:t>
+      </w:r>
+      <w:proofErr w:type="spellStart"/>
+      <w:r>
+        <w:rPr>
+          <w:rFonts w:ascii="Arial" w:eastAsia="Arial" w:hAnsi="Arial" w:cs="Arial"/>
+        </w:rPr>
+        <w:t>colour</w:t>
+      </w:r>
+      <w:proofErr w:type="spellEnd"/>
+      <w:r>
+        <w:rPr>
+          <w:rFonts w:ascii="Arial" w:eastAsia="Arial" w:hAnsi="Arial" w:cs="Arial"/>
+        </w:rPr>
+        <w:t xml:space="preserve"> from a pallet of different </w:t>
+      </w:r>
+      <w:proofErr w:type="spellStart"/>
+      <w:r>
+        <w:rPr>
+          <w:rFonts w:ascii="Arial" w:eastAsia="Arial" w:hAnsi="Arial" w:cs="Arial"/>
+        </w:rPr>
+        <w:t>colours</w:t>
+      </w:r>
+      <w:proofErr w:type="spellEnd"/>
+      <w:r>
+        <w:rPr>
+          <w:rFonts w:ascii="Arial" w:eastAsia="Arial" w:hAnsi="Arial" w:cs="Arial"/>
+        </w:rPr>
+        <w:t xml:space="preserve"> which will pop up.</w:t>
       </w:r>
     </w:p>
     <w:p>
@@ -1821,16 +1809,7 @@
           <w:szCs w:val="24"/>
         </w:rPr>
         <w:tab/>
-        <w:t>Main Title F</w:t>
-      </w:r>
-      <w:r>
-        <w:rPr>
-          <w:rFonts w:ascii="Arial" w:eastAsia="Arial" w:hAnsi="Arial" w:cs="Arial"/>
-          <w:b/>
-          <w:sz w:val="24"/>
-          <w:szCs w:val="24"/>
-        </w:rPr>
-        <w:t>ield</w:t>
+        <w:t>Main Title Field</w:t>
       </w:r>
     </w:p>
     <w:p>
@@ -1996,51 +1975,36 @@
         <w:rPr>
           <w:rFonts w:ascii="Arial" w:eastAsia="Arial" w:hAnsi="Arial" w:cs="Arial"/>
         </w:rPr>
-        <w:t xml:space="preserve">Simply click on the text field (10) and enter the phrase you wish and press the </w:t>
-      </w:r>
-      <w:r>
-        <w:rPr>
-          <w:rFonts w:ascii="Arial" w:eastAsia="Arial" w:hAnsi="Arial" w:cs="Arial"/>
-        </w:rPr>
-        <w:t>Enter key. The text element will be added onto the right pane for the user to click and drag.</w:t>
-      </w:r>
-    </w:p>
-    <w:p>
-      <w:pPr>
-        <w:rPr>
-          <w:rFonts w:ascii="Times New Roman" w:eastAsia="Times New Roman" w:hAnsi="Times New Roman" w:cs="Times New Roman"/>
-        </w:rPr>
-      </w:pPr>
-    </w:p>
-    <w:p>
-      <w:pPr>
-        <w:tabs>
-          <w:tab w:val="left" w:pos="600"/>
-        </w:tabs>
-        <w:rPr>
-          <w:rFonts w:ascii="Arial" w:eastAsia="Arial" w:hAnsi="Arial" w:cs="Arial"/>
-          <w:b/>
-          <w:sz w:val="24"/>
-          <w:szCs w:val="24"/>
-        </w:rPr>
-      </w:pPr>
-      <w:r>
-        <w:rPr>
-          <w:rFonts w:ascii="Arial" w:eastAsia="Arial" w:hAnsi="Arial" w:cs="Arial"/>
-          <w:b/>
-          <w:sz w:val="24"/>
-          <w:szCs w:val="24"/>
-        </w:rPr>
-        <w:t>2.1</w:t>
-      </w:r>
-      <w:r>
-        <w:rPr>
-          <w:rFonts w:ascii="Arial" w:eastAsia="Arial" w:hAnsi="Arial" w:cs="Arial"/>
-          <w:b/>
-          <w:sz w:val="24"/>
-          <w:szCs w:val="24"/>
-        </w:rPr>
-        <w:t>1</w:t>
+        <w:t>Simply click on the text field (10) and enter the phrase you wish and press the Enter key. The text element will be added onto the right pane for the user to click and drag.</w:t>
+      </w:r>
+    </w:p>
+    <w:p>
+      <w:pPr>
+        <w:rPr>
+          <w:rFonts w:ascii="Times New Roman" w:eastAsia="Times New Roman" w:hAnsi="Times New Roman" w:cs="Times New Roman"/>
+        </w:rPr>
+      </w:pPr>
+    </w:p>
+    <w:p>
+      <w:pPr>
+        <w:tabs>
+          <w:tab w:val="left" w:pos="600"/>
+        </w:tabs>
+        <w:rPr>
+          <w:rFonts w:ascii="Arial" w:eastAsia="Arial" w:hAnsi="Arial" w:cs="Arial"/>
+          <w:b/>
+          <w:sz w:val="24"/>
+          <w:szCs w:val="24"/>
+        </w:rPr>
+      </w:pPr>
+      <w:r>
+        <w:rPr>
+          <w:rFonts w:ascii="Arial" w:eastAsia="Arial" w:hAnsi="Arial" w:cs="Arial"/>
+          <w:b/>
+          <w:sz w:val="24"/>
+          <w:szCs w:val="24"/>
+        </w:rPr>
+        <w:t>2.11</w:t>
       </w:r>
       <w:r>
         <w:rPr>
@@ -2050,14 +2014,6 @@
           <w:szCs w:val="24"/>
         </w:rPr>
         <w:tab/>
-      </w:r>
-      <w:r>
-        <w:rPr>
-          <w:rFonts w:ascii="Arial" w:eastAsia="Arial" w:hAnsi="Arial" w:cs="Arial"/>
-          <w:b/>
-          <w:sz w:val="24"/>
-          <w:szCs w:val="24"/>
-        </w:rPr>
         <w:t>Selection Mode Label</w:t>
       </w:r>
     </w:p>
@@ -2181,6 +2137,7 @@
       <w:r>
         <w:rPr>
           <w:rFonts w:ascii="Times New Roman" w:eastAsia="Times New Roman" w:hAnsi="Times New Roman" w:cs="Times New Roman"/>
+          <w:noProof/>
         </w:rPr>
         <w:drawing>
           <wp:inline distT="0" distB="0" distL="0" distR="0" wp14:anchorId="2B245FE4" wp14:editId="1942D8B5">
@@ -2256,6 +2213,7 @@
       <w:r>
         <w:rPr>
           <w:rFonts w:ascii="Times New Roman" w:eastAsia="Times New Roman" w:hAnsi="Times New Roman" w:cs="Times New Roman"/>
+          <w:noProof/>
         </w:rPr>
         <w:drawing>
           <wp:inline distT="0" distB="0" distL="0" distR="0" wp14:anchorId="25E97357" wp14:editId="07FA86B5">
@@ -2311,79 +2269,26 @@
         <w:rPr>
           <w:rFonts w:ascii="Arial" w:eastAsia="Times New Roman" w:hAnsi="Arial" w:cs="Arial"/>
         </w:rPr>
-        <w:t xml:space="preserve">When only one text is selected </w:t>
-      </w:r>
-      <w:r>
-        <w:rPr>
-          <w:rFonts w:ascii="Arial" w:eastAsia="Times New Roman" w:hAnsi="Arial" w:cs="Arial"/>
-        </w:rPr>
-        <w:t>and</w:t>
-      </w:r>
-      <w:r>
-        <w:rPr>
-          <w:rFonts w:ascii="Arial" w:eastAsia="Times New Roman" w:hAnsi="Arial" w:cs="Arial"/>
-        </w:rPr>
-        <w:t xml:space="preserve"> right clicked the </w:t>
-      </w:r>
-      <w:r>
-        <w:rPr>
-          <w:rFonts w:ascii="Arial" w:eastAsia="Times New Roman" w:hAnsi="Arial" w:cs="Arial"/>
-        </w:rPr>
-        <w:t>following</w:t>
-      </w:r>
-      <w:r>
-        <w:rPr>
-          <w:rFonts w:ascii="Arial" w:eastAsia="Times New Roman" w:hAnsi="Arial" w:cs="Arial"/>
-        </w:rPr>
-        <w:t xml:space="preserve"> </w:t>
-      </w:r>
-      <w:r>
-        <w:rPr>
-          <w:rFonts w:ascii="Arial" w:eastAsia="Times New Roman" w:hAnsi="Arial" w:cs="Arial"/>
-        </w:rPr>
-        <w:t xml:space="preserve">window </w:t>
-      </w:r>
-      <w:r>
-        <w:rPr>
-          <w:rFonts w:ascii="Arial" w:eastAsia="Times New Roman" w:hAnsi="Arial" w:cs="Arial"/>
-        </w:rPr>
-        <w:t>po</w:t>
-      </w:r>
-      <w:r>
-        <w:rPr>
-          <w:rFonts w:ascii="Arial" w:eastAsia="Times New Roman" w:hAnsi="Arial" w:cs="Arial"/>
-        </w:rPr>
-        <w:t>ps</w:t>
-      </w:r>
-      <w:r>
-        <w:rPr>
-          <w:rFonts w:ascii="Arial" w:eastAsia="Times New Roman" w:hAnsi="Arial" w:cs="Arial"/>
-        </w:rPr>
-        <w:t xml:space="preserve"> us instead allowing user to edit text as well</w:t>
-      </w:r>
-      <w:r>
-        <w:rPr>
-          <w:rFonts w:ascii="Arial" w:eastAsia="Times New Roman" w:hAnsi="Arial" w:cs="Arial"/>
-        </w:rPr>
-        <w:t xml:space="preserve"> for the one individual text element. Individual elements can also be right clicked regardless of selection mode if you just want to edit the one element.</w:t>
-      </w:r>
-    </w:p>
-    <w:p>
-      <w:pPr>
-        <w:rPr>
-          <w:rFonts w:ascii="Times New Roman" w:eastAsia="Times New Roman" w:hAnsi="Times New Roman" w:cs="Times New Roman"/>
-        </w:rPr>
-      </w:pPr>
-    </w:p>
-    <w:p>
-      <w:pPr>
-        <w:rPr>
-          <w:rFonts w:ascii="Times New Roman" w:eastAsia="Times New Roman" w:hAnsi="Times New Roman" w:cs="Times New Roman"/>
-        </w:rPr>
-      </w:pPr>
-      <w:r>
-        <w:rPr>
-          <w:rFonts w:ascii="Times New Roman" w:eastAsia="Times New Roman" w:hAnsi="Times New Roman" w:cs="Times New Roman"/>
+        <w:t>When only one text is selected and right clicked the following window pops us instead allowing user to edit text as well for the one individual text element. Individual elements can also be right clicked regardless of selection mode if you just want to edit the one element.</w:t>
+      </w:r>
+    </w:p>
+    <w:p>
+      <w:pPr>
+        <w:rPr>
+          <w:rFonts w:ascii="Times New Roman" w:eastAsia="Times New Roman" w:hAnsi="Times New Roman" w:cs="Times New Roman"/>
+        </w:rPr>
+      </w:pPr>
+    </w:p>
+    <w:p>
+      <w:pPr>
+        <w:rPr>
+          <w:rFonts w:ascii="Times New Roman" w:eastAsia="Times New Roman" w:hAnsi="Times New Roman" w:cs="Times New Roman"/>
+        </w:rPr>
+      </w:pPr>
+      <w:r>
+        <w:rPr>
+          <w:rFonts w:ascii="Times New Roman" w:eastAsia="Times New Roman" w:hAnsi="Times New Roman" w:cs="Times New Roman"/>
+          <w:noProof/>
         </w:rPr>
         <w:drawing>
           <wp:inline distT="0" distB="0" distL="0" distR="0" wp14:anchorId="5B7AF4FD" wp14:editId="17156DE5">
@@ -2466,15 +2371,14 @@
         <w:rPr>
           <w:rFonts w:ascii="Arial" w:eastAsia="Times New Roman" w:hAnsi="Arial" w:cs="Arial"/>
         </w:rPr>
-        <w:t>For more details on Selection Mode, press Help &gt; About.</w:t>
-      </w:r>
-    </w:p>
-    <w:p>
-      <w:pPr>
+        <w:t xml:space="preserve">For more details on Selection Mode, press Help &gt; </w:t>
+      </w:r>
+      <w:r>
         <w:rPr>
           <w:rFonts w:ascii="Arial" w:eastAsia="Times New Roman" w:hAnsi="Arial" w:cs="Arial"/>
         </w:rPr>
-      </w:pPr>
+        <w:t>Manual.</w:t>
+      </w:r>
     </w:p>
     <w:p>
       <w:pPr>
@@ -2492,6 +2396,28 @@
     </w:p>
     <w:p>
       <w:pPr>
+        <w:tabs>
+          <w:tab w:val="left" w:pos="600"/>
+        </w:tabs>
+        <w:rPr>
+          <w:rFonts w:ascii="Arial" w:eastAsia="Arial" w:hAnsi="Arial" w:cs="Arial"/>
+          <w:b/>
+          <w:sz w:val="24"/>
+          <w:szCs w:val="24"/>
+        </w:rPr>
+      </w:pPr>
+      <w:r>
+        <w:rPr>
+          <w:rFonts w:ascii="Arial" w:eastAsia="Arial" w:hAnsi="Arial" w:cs="Arial"/>
+          <w:b/>
+          <w:sz w:val="24"/>
+          <w:szCs w:val="24"/>
+        </w:rPr>
+        <w:t>Undo/Redo Function</w:t>
+      </w:r>
+    </w:p>
+    <w:p>
+      <w:pPr>
         <w:rPr>
           <w:rFonts w:ascii="Arial" w:eastAsia="Times New Roman" w:hAnsi="Arial" w:cs="Arial"/>
         </w:rPr>
@@ -2503,27 +2429,109 @@
           <w:rFonts w:ascii="Arial" w:eastAsia="Times New Roman" w:hAnsi="Arial" w:cs="Arial"/>
         </w:rPr>
       </w:pPr>
-    </w:p>
-    <w:p>
-      <w:pPr>
+      <w:r>
         <w:rPr>
           <w:rFonts w:ascii="Arial" w:eastAsia="Times New Roman" w:hAnsi="Arial" w:cs="Arial"/>
         </w:rPr>
-      </w:pPr>
-    </w:p>
-    <w:p>
-      <w:pPr>
-        <w:rPr>
-          <w:rFonts w:ascii="Times New Roman" w:eastAsia="Times New Roman" w:hAnsi="Times New Roman" w:cs="Times New Roman"/>
-        </w:rPr>
-      </w:pPr>
-    </w:p>
-    <w:p>
-      <w:pPr>
-        <w:rPr>
-          <w:rFonts w:ascii="Times New Roman" w:eastAsia="Times New Roman" w:hAnsi="Times New Roman" w:cs="Times New Roman"/>
-        </w:rPr>
-      </w:pPr>
+        <w:t>By pressing Edit and then Undo or Redo – changes such as text position, text content, text font, text delete/undelete can all be undone or redone.</w:t>
+      </w:r>
+    </w:p>
+    <w:p>
+      <w:pPr>
+        <w:rPr>
+          <w:rFonts w:ascii="Arial" w:eastAsia="Times New Roman" w:hAnsi="Arial" w:cs="Arial"/>
+        </w:rPr>
+      </w:pPr>
+      <w:r>
+        <w:rPr>
+          <w:rFonts w:ascii="Arial" w:eastAsia="Times New Roman" w:hAnsi="Arial" w:cs="Arial"/>
+          <w:noProof/>
+        </w:rPr>
+        <w:drawing>
+          <wp:inline distT="0" distB="0" distL="0" distR="0" wp14:anchorId="0A64E45A" wp14:editId="63C203E8">
+            <wp:extent cx="1760373" cy="1257409"/>
+            <wp:effectExtent l="0" t="0" r="0" b="0"/>
+            <wp:docPr id="5" name="Picture 5" descr="A screenshot of a cell phone&#10;&#10;Description automatically generated"/>
+            <wp:cNvGraphicFramePr>
+              <a:graphicFrameLocks xmlns:a="http://schemas.openxmlformats.org/drawingml/2006/main" noChangeAspect="1"/>
+            </wp:cNvGraphicFramePr>
+            <a:graphic xmlns:a="http://schemas.openxmlformats.org/drawingml/2006/main">
+              <a:graphicData uri="http://schemas.openxmlformats.org/drawingml/2006/picture">
+                <pic:pic xmlns:pic="http://schemas.openxmlformats.org/drawingml/2006/picture">
+                  <pic:nvPicPr>
+                    <pic:cNvPr id="5" name="apr15-3.png"/>
+                    <pic:cNvPicPr/>
+                  </pic:nvPicPr>
+                  <pic:blipFill>
+                    <a:blip r:embed="rId12">
+                      <a:extLst>
+                        <a:ext uri="{28A0092B-C50C-407E-A947-70E740481C1C}">
+                          <a14:useLocalDpi xmlns:a14="http://schemas.microsoft.com/office/drawing/2010/main" val="0"/>
+                        </a:ext>
+                      </a:extLst>
+                    </a:blip>
+                    <a:stretch>
+                      <a:fillRect/>
+                    </a:stretch>
+                  </pic:blipFill>
+                  <pic:spPr>
+                    <a:xfrm>
+                      <a:off x="0" y="0"/>
+                      <a:ext cx="1760373" cy="1257409"/>
+                    </a:xfrm>
+                    <a:prstGeom prst="rect">
+                      <a:avLst/>
+                    </a:prstGeom>
+                  </pic:spPr>
+                </pic:pic>
+              </a:graphicData>
+            </a:graphic>
+          </wp:inline>
+        </w:drawing>
+      </w:r>
+    </w:p>
+    <w:p>
+      <w:pPr>
+        <w:rPr>
+          <w:rFonts w:ascii="Arial" w:eastAsia="Times New Roman" w:hAnsi="Arial" w:cs="Arial"/>
+        </w:rPr>
+      </w:pPr>
+    </w:p>
+    <w:p>
+      <w:pPr>
+        <w:rPr>
+          <w:rFonts w:ascii="Times New Roman" w:eastAsia="Times New Roman" w:hAnsi="Times New Roman" w:cs="Times New Roman"/>
+        </w:rPr>
+      </w:pPr>
+    </w:p>
+    <w:p>
+      <w:pPr>
+        <w:rPr>
+          <w:rFonts w:ascii="Times New Roman" w:eastAsia="Times New Roman" w:hAnsi="Times New Roman" w:cs="Times New Roman"/>
+        </w:rPr>
+      </w:pPr>
+    </w:p>
+    <w:p>
+      <w:pPr>
+        <w:tabs>
+          <w:tab w:val="left" w:pos="600"/>
+        </w:tabs>
+        <w:rPr>
+          <w:rFonts w:ascii="Arial" w:eastAsia="Arial" w:hAnsi="Arial" w:cs="Arial"/>
+          <w:b/>
+          <w:sz w:val="24"/>
+          <w:szCs w:val="24"/>
+        </w:rPr>
+      </w:pPr>
+      <w:r>
+        <w:rPr>
+          <w:rFonts w:ascii="Arial" w:eastAsia="Arial" w:hAnsi="Arial" w:cs="Arial"/>
+          <w:b/>
+          <w:sz w:val="24"/>
+          <w:szCs w:val="24"/>
+        </w:rPr>
+        <w:t>Description</w:t>
+      </w:r>
     </w:p>
     <w:p>
       <w:pPr>
@@ -2710,7 +2718,6 @@
           <w:sz w:val="29"/>
           <w:szCs w:val="29"/>
         </w:rPr>
-        <w:lastRenderedPageBreak/>
         <w:t>Usage Examples</w:t>
       </w:r>
     </w:p>
@@ -2750,24 +2757,7 @@
           <w:szCs w:val="24"/>
         </w:rPr>
         <w:tab/>
-      </w:r>
-      <w:r>
-        <w:rPr>
-          <w:rFonts w:ascii="Arial" w:eastAsia="Arial" w:hAnsi="Arial" w:cs="Arial"/>
-          <w:b/>
-          <w:sz w:val="24"/>
-          <w:szCs w:val="24"/>
-        </w:rPr>
-        <w:t>Qualitative</w:t>
-      </w:r>
-      <w:r>
-        <w:rPr>
-          <w:rFonts w:ascii="Arial" w:eastAsia="Arial" w:hAnsi="Arial" w:cs="Arial"/>
-          <w:b/>
-          <w:sz w:val="24"/>
-          <w:szCs w:val="24"/>
-        </w:rPr>
-        <w:t xml:space="preserve"> Venn Diagram</w:t>
+        <w:t>Qualitative Venn Diagram</w:t>
       </w:r>
     </w:p>
     <w:p>
@@ -2819,13 +2809,7 @@
         <w:rPr>
           <w:rFonts w:ascii="Arial" w:eastAsia="Arial" w:hAnsi="Arial" w:cs="Arial"/>
         </w:rPr>
-        <w:t xml:space="preserve"> diagram is entered in the right pane, where the user enters each phrase individually, and then dr</w:t>
-      </w:r>
-      <w:r>
-        <w:rPr>
-          <w:rFonts w:ascii="Arial" w:eastAsia="Arial" w:hAnsi="Arial" w:cs="Arial"/>
-        </w:rPr>
-        <w:t>ags and drops each one into whichever circle they choose.</w:t>
+        <w:t xml:space="preserve"> diagram is entered in the right pane, where the user enters each phrase individually, and then drags and drops each one into whichever circle they choose.</w:t>
       </w:r>
     </w:p>
     <w:p>
@@ -2860,7 +2844,7 @@
                     <pic:cNvPicPr preferRelativeResize="0"/>
                   </pic:nvPicPr>
                   <pic:blipFill>
-                    <a:blip r:embed="rId12"/>
+                    <a:blip r:embed="rId13"/>
                     <a:srcRect b="1369"/>
                     <a:stretch>
                       <a:fillRect/>
@@ -2945,24 +2929,7 @@
           <w:szCs w:val="24"/>
         </w:rPr>
         <w:tab/>
-      </w:r>
-      <w:r>
-        <w:rPr>
-          <w:rFonts w:ascii="Arial" w:eastAsia="Arial" w:hAnsi="Arial" w:cs="Arial"/>
-          <w:b/>
-          <w:sz w:val="24"/>
-          <w:szCs w:val="24"/>
-        </w:rPr>
-        <w:t>Numbers/Quantitative</w:t>
-      </w:r>
-      <w:r>
-        <w:rPr>
-          <w:rFonts w:ascii="Arial" w:eastAsia="Arial" w:hAnsi="Arial" w:cs="Arial"/>
-          <w:b/>
-          <w:sz w:val="24"/>
-          <w:szCs w:val="24"/>
-        </w:rPr>
-        <w:t xml:space="preserve"> Venn Diagram</w:t>
+        <w:t>Numbers/Quantitative Venn Diagram</w:t>
       </w:r>
     </w:p>
     <w:p>
@@ -2986,13 +2953,7 @@
         <w:rPr>
           <w:rFonts w:ascii="Arial" w:eastAsia="Arial" w:hAnsi="Arial" w:cs="Arial"/>
         </w:rPr>
-        <w:t>Venn diagrams can also be made to represent numbers. This option can be selected with the Numbers option in the left pane. In the image shown below, the Numbers option is used to enter percentages. All other customization options are available for the Venn</w:t>
-      </w:r>
-      <w:r>
-        <w:rPr>
-          <w:rFonts w:ascii="Arial" w:eastAsia="Arial" w:hAnsi="Arial" w:cs="Arial"/>
-        </w:rPr>
-        <w:t xml:space="preserve"> diagram except for being able to use the right pane to add text.</w:t>
+        <w:t>Venn diagrams can also be made to represent numbers. This option can be selected with the Numbers option in the left pane. In the image shown below, the Numbers option is used to enter percentages. All other customization options are available for the Venn diagram except for being able to use the right pane to add text.</w:t>
       </w:r>
     </w:p>
     <w:p>
@@ -3032,7 +2993,7 @@
                     <pic:cNvPicPr preferRelativeResize="0"/>
                   </pic:nvPicPr>
                   <pic:blipFill>
-                    <a:blip r:embed="rId13"/>
+                    <a:blip r:embed="rId14"/>
                     <a:srcRect t="1369"/>
                     <a:stretch>
                       <a:fillRect/>
@@ -3145,7 +3106,6 @@
           <w:sz w:val="24"/>
           <w:szCs w:val="24"/>
         </w:rPr>
-        <w:lastRenderedPageBreak/>
         <w:drawing>
           <wp:inline distT="114300" distB="114300" distL="114300" distR="114300" wp14:anchorId="602D7A60" wp14:editId="4BBCA724">
             <wp:extent cx="2867025" cy="2771775"/>
@@ -3160,7 +3120,7 @@
                     <pic:cNvPicPr preferRelativeResize="0"/>
                   </pic:nvPicPr>
                   <pic:blipFill>
-                    <a:blip r:embed="rId14"/>
+                    <a:blip r:embed="rId15"/>
                     <a:srcRect/>
                     <a:stretch>
                       <a:fillRect/>
@@ -3208,13 +3168,7 @@
         <w:rPr>
           <w:rFonts w:ascii="Arial" w:eastAsia="Arial" w:hAnsi="Arial" w:cs="Arial"/>
         </w:rPr>
-        <w:t>Then, the user must choose a name for the Venn diagram and save it in their dr</w:t>
-      </w:r>
-      <w:r>
-        <w:rPr>
-          <w:rFonts w:ascii="Arial" w:eastAsia="Arial" w:hAnsi="Arial" w:cs="Arial"/>
-        </w:rPr>
-        <w:t>ive.</w:t>
+        <w:t>Then, the user must choose a name for the Venn diagram and save it in their drive.</w:t>
       </w:r>
     </w:p>
     <w:p>
@@ -3261,7 +3215,7 @@
                     <pic:cNvPicPr preferRelativeResize="0"/>
                   </pic:nvPicPr>
                   <pic:blipFill>
-                    <a:blip r:embed="rId15"/>
+                    <a:blip r:embed="rId16"/>
                     <a:srcRect/>
                     <a:stretch>
                       <a:fillRect/>
@@ -3635,7 +3589,6 @@
           <w:sz w:val="29"/>
           <w:szCs w:val="29"/>
         </w:rPr>
-        <w:lastRenderedPageBreak/>
         <w:t>5</w:t>
       </w:r>
       <w:r>
@@ -3698,13 +3651,7 @@
         <w:rPr>
           <w:rFonts w:ascii="Arial" w:eastAsia="Arial" w:hAnsi="Arial" w:cs="Arial"/>
         </w:rPr>
-        <w:t xml:space="preserve"> diagram, releasing the mouse at the place they want. The text element will then be removed from t</w:t>
-      </w:r>
-      <w:r>
-        <w:rPr>
-          <w:rFonts w:ascii="Arial" w:eastAsia="Arial" w:hAnsi="Arial" w:cs="Arial"/>
-        </w:rPr>
-        <w:t xml:space="preserve">he right pane and placed onto the </w:t>
+        <w:t xml:space="preserve"> diagram, releasing the mouse at the place they want. The text element will then be removed from the right pane and placed onto the </w:t>
       </w:r>
       <w:r>
         <w:rPr>
@@ -3763,7 +3710,7 @@
                     <pic:cNvPicPr preferRelativeResize="0"/>
                   </pic:nvPicPr>
                   <pic:blipFill>
-                    <a:blip r:embed="rId16"/>
+                    <a:blip r:embed="rId17"/>
                     <a:srcRect/>
                     <a:stretch>
                       <a:fillRect/>
@@ -3806,7 +3753,7 @@
                     <pic:cNvPicPr preferRelativeResize="0"/>
                   </pic:nvPicPr>
                   <pic:blipFill>
-                    <a:blip r:embed="rId17"/>
+                    <a:blip r:embed="rId18"/>
                     <a:srcRect/>
                     <a:stretch>
                       <a:fillRect/>
@@ -3881,13 +3828,7 @@
         <w:rPr>
           <w:rFonts w:ascii="Arial" w:eastAsia="Arial" w:hAnsi="Arial" w:cs="Arial"/>
         </w:rPr>
-        <w:t>To close the program the user can s</w:t>
-      </w:r>
-      <w:r>
-        <w:rPr>
-          <w:rFonts w:ascii="Arial" w:eastAsia="Arial" w:hAnsi="Arial" w:cs="Arial"/>
-        </w:rPr>
-        <w:t>imply close the window, and a pop-up will ask if they are sure. If not, they can press cancel, otherwise they press Exit and the program closes.</w:t>
+        <w:t>To close the program the user can simply close the window, and a pop-up will ask if they are sure. If not, they can press cancel, otherwise they press Exit and the program closes.</w:t>
       </w:r>
     </w:p>
     <w:sectPr>

</xml_diff>